<commit_message>
add modulexxx.py can run on windows flatform when using mlflow
</commit_message>
<xml_diff>
--- a/doc/steps_do_MLflow.docx
+++ b/doc/steps_do_MLflow.docx
@@ -1841,6 +1841,69 @@
           <w:lang w:val="en-US"/>
         </w:rPr>
       </w:pPr>
+    </w:p>
+    <w:p>
+      <w:pPr>
+        <w:rPr>
+          <w:lang w:val="en-US"/>
+        </w:rPr>
+      </w:pPr>
+      <w:r>
+        <w:rPr>
+          <w:lang w:val="en-US"/>
+        </w:rPr>
+        <w:t>Adding the function about let it run modulexx.py under windows platform</w:t>
+      </w:r>
+    </w:p>
+    <w:p>
+      <w:pPr>
+        <w:rPr>
+          <w:lang w:val="en-US"/>
+        </w:rPr>
+      </w:pPr>
+      <w:r>
+        <w:drawing>
+          <wp:inline distT="0" distB="0" distL="114300" distR="114300">
+            <wp:extent cx="5272405" cy="5272405"/>
+            <wp:effectExtent l="0" t="0" r="635" b="635"/>
+            <wp:docPr id="3" name="图片 2"/>
+            <wp:cNvGraphicFramePr>
+              <a:graphicFrameLocks xmlns:a="http://schemas.openxmlformats.org/drawingml/2006/main" noChangeAspect="1"/>
+            </wp:cNvGraphicFramePr>
+            <a:graphic xmlns:a="http://schemas.openxmlformats.org/drawingml/2006/main">
+              <a:graphicData uri="http://schemas.openxmlformats.org/drawingml/2006/picture">
+                <pic:pic xmlns:pic="http://schemas.openxmlformats.org/drawingml/2006/picture">
+                  <pic:nvPicPr>
+                    <pic:cNvPr id="3" name="图片 2"/>
+                    <pic:cNvPicPr>
+                      <a:picLocks noChangeAspect="1"/>
+                    </pic:cNvPicPr>
+                  </pic:nvPicPr>
+                  <pic:blipFill>
+                    <a:blip r:embed="rId6"/>
+                    <a:stretch>
+                      <a:fillRect/>
+                    </a:stretch>
+                  </pic:blipFill>
+                  <pic:spPr>
+                    <a:xfrm>
+                      <a:off x="0" y="0"/>
+                      <a:ext cx="5272405" cy="5272405"/>
+                    </a:xfrm>
+                    <a:prstGeom prst="rect">
+                      <a:avLst/>
+                    </a:prstGeom>
+                    <a:noFill/>
+                    <a:ln w="9525">
+                      <a:noFill/>
+                    </a:ln>
+                  </pic:spPr>
+                </pic:pic>
+              </a:graphicData>
+            </a:graphic>
+          </wp:inline>
+        </w:drawing>
+      </w:r>
       <w:bookmarkStart w:id="6" w:name="_GoBack"/>
       <w:bookmarkEnd w:id="6"/>
     </w:p>

</xml_diff>

<commit_message>
update document about check the coding style
</commit_message>
<xml_diff>
--- a/doc/steps_do_MLflow.docx
+++ b/doc/steps_do_MLflow.docx
@@ -1,18 +1,18 @@
 
 <file path=word/document.xml><?xml version="1.0" encoding="utf-8"?>
-<w:document xmlns:wpc="http://schemas.microsoft.com/office/word/2010/wordprocessingCanvas" xmlns:mc="http://schemas.openxmlformats.org/markup-compatibility/2006" xmlns:o="urn:schemas-microsoft-com:office:office" xmlns:r="http://schemas.openxmlformats.org/officeDocument/2006/relationships" xmlns:m="http://schemas.openxmlformats.org/officeDocument/2006/math" xmlns:v="urn:schemas-microsoft-com:vml" xmlns:wp14="http://schemas.microsoft.com/office/word/2010/wordprocessingDrawing" xmlns:wp="http://schemas.openxmlformats.org/drawingml/2006/wordprocessingDrawing" xmlns:w="http://schemas.openxmlformats.org/wordprocessingml/2006/main" xmlns:w14="http://schemas.microsoft.com/office/word/2010/wordml" xmlns:w10="urn:schemas-microsoft-com:office:word" xmlns:w15="http://schemas.microsoft.com/office/word/2012/wordml" xmlns:wpg="http://schemas.microsoft.com/office/word/2010/wordprocessingGroup" xmlns:wpi="http://schemas.microsoft.com/office/word/2010/wordprocessingInk" xmlns:wne="http://schemas.microsoft.com/office/word/2006/wordml" xmlns:wps="http://schemas.microsoft.com/office/word/2010/wordprocessingShape" xmlns:wpsCustomData="http://www.wps.cn/officeDocument/2013/wpsCustomData" mc:Ignorable="w14 w15 wp14">
+<w:document xmlns:ve="http://schemas.openxmlformats.org/markup-compatibility/2006" xmlns:o="urn:schemas-microsoft-com:office:office" xmlns:r="http://schemas.openxmlformats.org/officeDocument/2006/relationships" xmlns:m="http://schemas.openxmlformats.org/officeDocument/2006/math" xmlns:v="urn:schemas-microsoft-com:vml" xmlns:wp="http://schemas.openxmlformats.org/drawingml/2006/wordprocessingDrawing" xmlns:w10="urn:schemas-microsoft-com:office:word" xmlns:w="http://schemas.openxmlformats.org/wordprocessingml/2006/main" xmlns:wne="http://schemas.microsoft.com/office/word/2006/wordml">
   <w:body>
     <w:p>
       <w:pPr>
         <w:widowControl/>
         <w:pBdr>
-          <w:bottom w:val="single" w:color="EAECEF" w:sz="4" w:space="4"/>
+          <w:bottom w:val="single" w:sz="4" w:space="4" w:color="EAECEF"/>
         </w:pBdr>
         <w:spacing w:before="100" w:beforeAutospacing="1" w:after="172"/>
         <w:jc w:val="left"/>
         <w:outlineLvl w:val="0"/>
         <w:rPr>
-          <w:rFonts w:ascii="Segoe UI" w:hAnsi="Segoe UI" w:eastAsia="宋体" w:cs="Segoe UI"/>
+          <w:rFonts w:ascii="Segoe UI" w:eastAsia="宋体" w:hAnsi="Segoe UI" w:cs="Segoe UI"/>
           <w:b/>
           <w:bCs/>
           <w:color w:val="24292E"/>
@@ -23,7 +23,7 @@
       </w:pPr>
       <w:r>
         <w:rPr>
-          <w:rFonts w:ascii="Segoe UI" w:hAnsi="Segoe UI" w:eastAsia="宋体" w:cs="Segoe UI"/>
+          <w:rFonts w:ascii="Segoe UI" w:eastAsia="宋体" w:hAnsi="Segoe UI" w:cs="Segoe UI"/>
           <w:b/>
           <w:bCs/>
           <w:color w:val="24292E"/>
@@ -40,16 +40,16 @@
         <w:spacing w:after="172"/>
         <w:jc w:val="left"/>
         <w:rPr>
-          <w:rFonts w:ascii="Segoe UI" w:hAnsi="Segoe UI" w:eastAsia="宋体" w:cs="Segoe UI"/>
-          <w:color w:val="24292E"/>
-          <w:kern w:val="0"/>
-          <w:sz w:val="17"/>
-          <w:szCs w:val="17"/>
-        </w:rPr>
-      </w:pPr>
-      <w:r>
-        <w:rPr>
-          <w:rFonts w:ascii="Segoe UI" w:hAnsi="Segoe UI" w:eastAsia="宋体" w:cs="Segoe UI"/>
+          <w:rFonts w:ascii="Segoe UI" w:eastAsia="宋体" w:hAnsi="Segoe UI" w:cs="Segoe UI"/>
+          <w:color w:val="24292E"/>
+          <w:kern w:val="0"/>
+          <w:sz w:val="17"/>
+          <w:szCs w:val="17"/>
+        </w:rPr>
+      </w:pPr>
+      <w:r>
+        <w:rPr>
+          <w:rFonts w:ascii="Segoe UI" w:eastAsia="宋体" w:hAnsi="Segoe UI" w:cs="Segoe UI"/>
           <w:color w:val="24292E"/>
           <w:kern w:val="0"/>
           <w:sz w:val="17"/>
@@ -64,16 +64,16 @@
         <w:spacing w:after="172"/>
         <w:jc w:val="left"/>
         <w:rPr>
-          <w:rFonts w:ascii="Segoe UI" w:hAnsi="Segoe UI" w:eastAsia="宋体" w:cs="Segoe UI"/>
-          <w:color w:val="24292E"/>
-          <w:kern w:val="0"/>
-          <w:sz w:val="17"/>
-          <w:szCs w:val="17"/>
-        </w:rPr>
-      </w:pPr>
-      <w:r>
-        <w:rPr>
-          <w:rFonts w:ascii="Segoe UI" w:hAnsi="Segoe UI" w:eastAsia="宋体" w:cs="Segoe UI"/>
+          <w:rFonts w:ascii="Segoe UI" w:eastAsia="宋体" w:hAnsi="Segoe UI" w:cs="Segoe UI"/>
+          <w:color w:val="24292E"/>
+          <w:kern w:val="0"/>
+          <w:sz w:val="17"/>
+          <w:szCs w:val="17"/>
+        </w:rPr>
+      </w:pPr>
+      <w:r>
+        <w:rPr>
+          <w:rFonts w:ascii="Segoe UI" w:eastAsia="宋体" w:hAnsi="Segoe UI" w:cs="Segoe UI"/>
           <w:color w:val="24292E"/>
           <w:kern w:val="0"/>
           <w:sz w:val="17"/>
@@ -86,13 +86,13 @@
       <w:pPr>
         <w:widowControl/>
         <w:pBdr>
-          <w:bottom w:val="single" w:color="EAECEF" w:sz="4" w:space="4"/>
+          <w:bottom w:val="single" w:sz="4" w:space="4" w:color="EAECEF"/>
         </w:pBdr>
         <w:spacing w:before="258" w:after="172"/>
         <w:jc w:val="left"/>
         <w:outlineLvl w:val="1"/>
         <w:rPr>
-          <w:rFonts w:ascii="Segoe UI" w:hAnsi="Segoe UI" w:eastAsia="宋体" w:cs="Segoe UI"/>
+          <w:rFonts w:ascii="Segoe UI" w:eastAsia="宋体" w:hAnsi="Segoe UI" w:cs="Segoe UI"/>
           <w:b/>
           <w:bCs/>
           <w:color w:val="24292E"/>
@@ -105,7 +105,7 @@
       <w:bookmarkEnd w:id="0"/>
       <w:r>
         <w:rPr>
-          <w:rFonts w:ascii="Segoe UI" w:hAnsi="Segoe UI" w:eastAsia="宋体" w:cs="Segoe UI"/>
+          <w:rFonts w:ascii="Segoe UI" w:eastAsia="宋体" w:hAnsi="Segoe UI" w:cs="Segoe UI"/>
           <w:b/>
           <w:bCs/>
           <w:color w:val="24292E"/>
@@ -121,16 +121,16 @@
         <w:widowControl/>
         <w:jc w:val="left"/>
         <w:rPr>
-          <w:rFonts w:ascii="Segoe UI" w:hAnsi="Segoe UI" w:eastAsia="宋体" w:cs="Segoe UI"/>
-          <w:color w:val="24292E"/>
-          <w:kern w:val="0"/>
-          <w:sz w:val="17"/>
-          <w:szCs w:val="17"/>
-        </w:rPr>
-      </w:pPr>
-      <w:r>
-        <w:rPr>
-          <w:rFonts w:ascii="Segoe UI" w:hAnsi="Segoe UI" w:eastAsia="宋体" w:cs="Segoe UI"/>
+          <w:rFonts w:ascii="Segoe UI" w:eastAsia="宋体" w:hAnsi="Segoe UI" w:cs="Segoe UI"/>
+          <w:color w:val="24292E"/>
+          <w:kern w:val="0"/>
+          <w:sz w:val="17"/>
+          <w:szCs w:val="17"/>
+        </w:rPr>
+      </w:pPr>
+      <w:r>
+        <w:rPr>
+          <w:rFonts w:ascii="Segoe UI" w:eastAsia="宋体" w:hAnsi="Segoe UI" w:cs="Segoe UI"/>
           <w:color w:val="24292E"/>
           <w:kern w:val="0"/>
           <w:sz w:val="17"/>
@@ -140,7 +140,7 @@
       </w:r>
       <w:r>
         <w:rPr>
-          <w:rFonts w:ascii="Consolas" w:hAnsi="Consolas" w:eastAsia="宋体" w:cs="宋体"/>
+          <w:rFonts w:ascii="Consolas" w:eastAsia="宋体" w:hAnsi="Consolas" w:cs="宋体"/>
           <w:color w:val="24292E"/>
           <w:kern w:val="0"/>
           <w:sz w:val="15"/>
@@ -153,16 +153,16 @@
         <w:widowControl/>
         <w:jc w:val="left"/>
         <w:rPr>
-          <w:rFonts w:ascii="Segoe UI" w:hAnsi="Segoe UI" w:eastAsia="宋体" w:cs="Segoe UI"/>
-          <w:color w:val="24292E"/>
-          <w:kern w:val="0"/>
-          <w:sz w:val="17"/>
-          <w:szCs w:val="17"/>
-        </w:rPr>
-      </w:pPr>
-      <w:r>
-        <w:rPr>
-          <w:rFonts w:ascii="Segoe UI" w:hAnsi="Segoe UI" w:eastAsia="宋体" w:cs="Segoe UI"/>
+          <w:rFonts w:ascii="Segoe UI" w:eastAsia="宋体" w:hAnsi="Segoe UI" w:cs="Segoe UI"/>
+          <w:color w:val="24292E"/>
+          <w:kern w:val="0"/>
+          <w:sz w:val="17"/>
+          <w:szCs w:val="17"/>
+        </w:rPr>
+      </w:pPr>
+      <w:r>
+        <w:rPr>
+          <w:rFonts w:ascii="Segoe UI" w:eastAsia="宋体" w:hAnsi="Segoe UI" w:cs="Segoe UI"/>
           <w:color w:val="24292E"/>
           <w:kern w:val="0"/>
           <w:sz w:val="17"/>
@@ -172,7 +172,7 @@
       </w:r>
       <w:r>
         <w:rPr>
-          <w:rFonts w:ascii="Consolas" w:hAnsi="Consolas" w:eastAsia="宋体" w:cs="宋体"/>
+          <w:rFonts w:ascii="Consolas" w:eastAsia="宋体" w:hAnsi="Consolas" w:cs="宋体"/>
           <w:color w:val="24292E"/>
           <w:kern w:val="0"/>
           <w:sz w:val="15"/>
@@ -181,7 +181,7 @@
       </w:r>
       <w:r>
         <w:rPr>
-          <w:rFonts w:ascii="Segoe UI" w:hAnsi="Segoe UI" w:eastAsia="宋体" w:cs="Segoe UI"/>
+          <w:rFonts w:ascii="Segoe UI" w:eastAsia="宋体" w:hAnsi="Segoe UI" w:cs="Segoe UI"/>
           <w:color w:val="24292E"/>
           <w:kern w:val="0"/>
           <w:sz w:val="17"/>
@@ -191,7 +191,7 @@
       </w:r>
       <w:r>
         <w:rPr>
-          <w:rFonts w:ascii="Consolas" w:hAnsi="Consolas" w:eastAsia="宋体" w:cs="宋体"/>
+          <w:rFonts w:ascii="Consolas" w:eastAsia="宋体" w:hAnsi="Consolas" w:cs="宋体"/>
           <w:color w:val="24292E"/>
           <w:kern w:val="0"/>
           <w:sz w:val="15"/>
@@ -200,26 +200,36 @@
       </w:r>
       <w:r>
         <w:rPr>
-          <w:rFonts w:ascii="Segoe UI" w:hAnsi="Segoe UI" w:eastAsia="宋体" w:cs="Segoe UI"/>
-          <w:color w:val="24292E"/>
-          <w:kern w:val="0"/>
-          <w:sz w:val="17"/>
-          <w:szCs w:val="17"/>
-        </w:rPr>
-        <w:t> for the projects feature.</w:t>
+          <w:rFonts w:ascii="Segoe UI" w:eastAsia="宋体" w:hAnsi="Segoe UI" w:cs="Segoe UI"/>
+          <w:color w:val="24292E"/>
+          <w:kern w:val="0"/>
+          <w:sz w:val="17"/>
+          <w:szCs w:val="17"/>
+        </w:rPr>
+        <w:t xml:space="preserve"> for the projects </w:t>
+      </w:r>
+      <w:r>
+        <w:rPr>
+          <w:rFonts w:ascii="Segoe UI" w:eastAsia="宋体" w:hAnsi="Segoe UI" w:cs="Segoe UI"/>
+          <w:color w:val="24292E"/>
+          <w:kern w:val="0"/>
+          <w:sz w:val="17"/>
+          <w:szCs w:val="17"/>
+        </w:rPr>
+        <w:t>feature.</w:t>
       </w:r>
     </w:p>
     <w:p>
       <w:pPr>
         <w:widowControl/>
         <w:pBdr>
-          <w:bottom w:val="single" w:color="EAECEF" w:sz="4" w:space="4"/>
+          <w:bottom w:val="single" w:sz="4" w:space="4" w:color="EAECEF"/>
         </w:pBdr>
         <w:spacing w:before="258" w:after="172"/>
         <w:jc w:val="left"/>
         <w:outlineLvl w:val="1"/>
         <w:rPr>
-          <w:rFonts w:ascii="Segoe UI" w:hAnsi="Segoe UI" w:eastAsia="宋体" w:cs="Segoe UI"/>
+          <w:rFonts w:ascii="Segoe UI" w:eastAsia="宋体" w:hAnsi="Segoe UI" w:cs="Segoe UI"/>
           <w:b/>
           <w:bCs/>
           <w:color w:val="24292E"/>
@@ -232,7 +242,7 @@
       <w:bookmarkEnd w:id="1"/>
       <w:r>
         <w:rPr>
-          <w:rFonts w:ascii="Segoe UI" w:hAnsi="Segoe UI" w:eastAsia="宋体" w:cs="Segoe UI"/>
+          <w:rFonts w:ascii="Segoe UI" w:eastAsia="宋体" w:hAnsi="Segoe UI" w:cs="Segoe UI"/>
           <w:b/>
           <w:bCs/>
           <w:color w:val="24292E"/>
@@ -249,16 +259,16 @@
         <w:spacing w:after="172"/>
         <w:jc w:val="left"/>
         <w:rPr>
-          <w:rFonts w:ascii="Segoe UI" w:hAnsi="Segoe UI" w:eastAsia="宋体" w:cs="Segoe UI"/>
-          <w:color w:val="24292E"/>
-          <w:kern w:val="0"/>
-          <w:sz w:val="17"/>
-          <w:szCs w:val="17"/>
-        </w:rPr>
-      </w:pPr>
-      <w:r>
-        <w:rPr>
-          <w:rFonts w:ascii="Segoe UI" w:hAnsi="Segoe UI" w:eastAsia="宋体" w:cs="Segoe UI"/>
+          <w:rFonts w:ascii="Segoe UI" w:eastAsia="宋体" w:hAnsi="Segoe UI" w:cs="Segoe UI"/>
+          <w:color w:val="24292E"/>
+          <w:kern w:val="0"/>
+          <w:sz w:val="17"/>
+          <w:szCs w:val="17"/>
+        </w:rPr>
+      </w:pPr>
+      <w:r>
+        <w:rPr>
+          <w:rFonts w:ascii="Segoe UI" w:eastAsia="宋体" w:hAnsi="Segoe UI" w:cs="Segoe UI"/>
           <w:color w:val="24292E"/>
           <w:kern w:val="0"/>
           <w:sz w:val="17"/>
@@ -266,36 +276,20 @@
         </w:rPr>
         <w:t>Official documentation for MLflow can be found at </w:t>
       </w:r>
-      <w:r>
-        <w:fldChar w:fldCharType="begin"/>
-      </w:r>
-      <w:r>
-        <w:instrText xml:space="preserve"> HYPERLINK "https://mlflow.org/docs/latest/index.html" </w:instrText>
-      </w:r>
-      <w:r>
-        <w:fldChar w:fldCharType="separate"/>
-      </w:r>
-      <w:r>
-        <w:rPr>
-          <w:rFonts w:ascii="Segoe UI" w:hAnsi="Segoe UI" w:eastAsia="宋体" w:cs="Segoe UI"/>
-          <w:color w:val="0366D6"/>
-          <w:kern w:val="0"/>
-          <w:sz w:val="17"/>
-        </w:rPr>
-        <w:t>https://mlflow.org/docs/latest/index.html</w:t>
-      </w:r>
-      <w:r>
-        <w:rPr>
-          <w:rFonts w:ascii="Segoe UI" w:hAnsi="Segoe UI" w:eastAsia="宋体" w:cs="Segoe UI"/>
-          <w:color w:val="0366D6"/>
-          <w:kern w:val="0"/>
-          <w:sz w:val="17"/>
-        </w:rPr>
-        <w:fldChar w:fldCharType="end"/>
-      </w:r>
-      <w:r>
-        <w:rPr>
-          <w:rFonts w:ascii="Segoe UI" w:hAnsi="Segoe UI" w:eastAsia="宋体" w:cs="Segoe UI"/>
+      <w:hyperlink r:id="rId8" w:history="1">
+        <w:r>
+          <w:rPr>
+            <w:rFonts w:ascii="Segoe UI" w:eastAsia="宋体" w:hAnsi="Segoe UI" w:cs="Segoe UI"/>
+            <w:color w:val="0366D6"/>
+            <w:kern w:val="0"/>
+            <w:sz w:val="17"/>
+          </w:rPr>
+          <w:t>https://mlflow.org/docs/latest/index.html</w:t>
+        </w:r>
+      </w:hyperlink>
+      <w:r>
+        <w:rPr>
+          <w:rFonts w:ascii="Segoe UI" w:eastAsia="宋体" w:hAnsi="Segoe UI" w:cs="Segoe UI"/>
           <w:color w:val="24292E"/>
           <w:kern w:val="0"/>
           <w:sz w:val="17"/>
@@ -308,13 +302,13 @@
       <w:pPr>
         <w:widowControl/>
         <w:pBdr>
-          <w:bottom w:val="single" w:color="EAECEF" w:sz="4" w:space="4"/>
+          <w:bottom w:val="single" w:sz="4" w:space="4" w:color="EAECEF"/>
         </w:pBdr>
         <w:spacing w:before="258" w:after="172"/>
         <w:jc w:val="left"/>
         <w:outlineLvl w:val="1"/>
         <w:rPr>
-          <w:rFonts w:ascii="Segoe UI" w:hAnsi="Segoe UI" w:eastAsia="宋体" w:cs="Segoe UI"/>
+          <w:rFonts w:ascii="Segoe UI" w:eastAsia="宋体" w:hAnsi="Segoe UI" w:cs="Segoe UI"/>
           <w:b/>
           <w:bCs/>
           <w:color w:val="24292E"/>
@@ -327,7 +321,7 @@
       <w:bookmarkEnd w:id="2"/>
       <w:r>
         <w:rPr>
-          <w:rFonts w:ascii="Segoe UI" w:hAnsi="Segoe UI" w:eastAsia="宋体" w:cs="Segoe UI"/>
+          <w:rFonts w:ascii="Segoe UI" w:eastAsia="宋体" w:hAnsi="Segoe UI" w:cs="Segoe UI"/>
           <w:b/>
           <w:bCs/>
           <w:color w:val="24292E"/>
@@ -343,16 +337,16 @@
         <w:widowControl/>
         <w:jc w:val="left"/>
         <w:rPr>
-          <w:rFonts w:ascii="Segoe UI" w:hAnsi="Segoe UI" w:eastAsia="宋体" w:cs="Segoe UI"/>
-          <w:color w:val="24292E"/>
-          <w:kern w:val="0"/>
-          <w:sz w:val="17"/>
-          <w:szCs w:val="17"/>
-        </w:rPr>
-      </w:pPr>
-      <w:r>
-        <w:rPr>
-          <w:rFonts w:ascii="Segoe UI" w:hAnsi="Segoe UI" w:eastAsia="宋体" w:cs="Segoe UI"/>
+          <w:rFonts w:ascii="Segoe UI" w:eastAsia="宋体" w:hAnsi="Segoe UI" w:cs="Segoe UI"/>
+          <w:color w:val="24292E"/>
+          <w:kern w:val="0"/>
+          <w:sz w:val="17"/>
+          <w:szCs w:val="17"/>
+        </w:rPr>
+      </w:pPr>
+      <w:r>
+        <w:rPr>
+          <w:rFonts w:ascii="Segoe UI" w:eastAsia="宋体" w:hAnsi="Segoe UI" w:cs="Segoe UI"/>
           <w:color w:val="24292E"/>
           <w:kern w:val="0"/>
           <w:sz w:val="17"/>
@@ -362,7 +356,7 @@
       </w:r>
       <w:r>
         <w:rPr>
-          <w:rFonts w:ascii="Consolas" w:hAnsi="Consolas" w:eastAsia="宋体" w:cs="宋体"/>
+          <w:rFonts w:ascii="Consolas" w:eastAsia="宋体" w:hAnsi="Consolas" w:cs="宋体"/>
           <w:color w:val="24292E"/>
           <w:kern w:val="0"/>
           <w:sz w:val="15"/>
@@ -371,18 +365,28 @@
       </w:r>
       <w:r>
         <w:rPr>
-          <w:rFonts w:ascii="Segoe UI" w:hAnsi="Segoe UI" w:eastAsia="宋体" w:cs="Segoe UI"/>
-          <w:color w:val="24292E"/>
-          <w:kern w:val="0"/>
-          <w:sz w:val="17"/>
-          <w:szCs w:val="17"/>
-        </w:rPr>
-        <w:t> use the MLflow Tracking API. For instance, run:</w:t>
-      </w:r>
-    </w:p>
-    <w:p>
-      <w:pPr>
-        <w:pStyle w:val="7"/>
+          <w:rFonts w:ascii="Segoe UI" w:eastAsia="宋体" w:hAnsi="Segoe UI" w:cs="Segoe UI"/>
+          <w:color w:val="24292E"/>
+          <w:kern w:val="0"/>
+          <w:sz w:val="17"/>
+          <w:szCs w:val="17"/>
+        </w:rPr>
+        <w:t xml:space="preserve"> use the MLflow </w:t>
+      </w:r>
+      <w:r>
+        <w:rPr>
+          <w:rFonts w:ascii="Segoe UI" w:eastAsia="宋体" w:hAnsi="Segoe UI" w:cs="Segoe UI"/>
+          <w:color w:val="24292E"/>
+          <w:kern w:val="0"/>
+          <w:sz w:val="17"/>
+          <w:szCs w:val="17"/>
+        </w:rPr>
+        <w:t>Tracking API. For instance, run:</w:t>
+      </w:r>
+    </w:p>
+    <w:p>
+      <w:pPr>
+        <w:pStyle w:val="HTML"/>
         <w:shd w:val="clear" w:color="auto" w:fill="FFFFFF"/>
         <w:rPr>
           <w:color w:val="FF0000"/>
@@ -401,7 +405,7 @@
       </w:r>
       <w:r>
         <w:rPr>
-          <w:rFonts w:hint="eastAsia" w:ascii="Consolas" w:hAnsi="Consolas"/>
+          <w:rFonts w:ascii="Consolas" w:hAnsi="Consolas" w:hint="eastAsia"/>
           <w:color w:val="24292E"/>
           <w:sz w:val="15"/>
           <w:szCs w:val="15"/>
@@ -410,12 +414,39 @@
       </w:r>
       <w:r>
         <w:rPr>
-          <w:rFonts w:hint="eastAsia" w:ascii="Consolas" w:hAnsi="Consolas"/>
-          <w:color w:val="FF0000"/>
-          <w:sz w:val="15"/>
-          <w:szCs w:val="15"/>
-        </w:rPr>
-        <w:t>需要增加一点东西 比如import M</w:t>
+          <w:rFonts w:ascii="Consolas" w:hAnsi="Consolas" w:hint="eastAsia"/>
+          <w:color w:val="FF0000"/>
+          <w:sz w:val="15"/>
+          <w:szCs w:val="15"/>
+        </w:rPr>
+        <w:t>需要增加一点东西</w:t>
+      </w:r>
+      <w:r>
+        <w:rPr>
+          <w:rFonts w:ascii="Consolas" w:hAnsi="Consolas" w:hint="eastAsia"/>
+          <w:color w:val="FF0000"/>
+          <w:sz w:val="15"/>
+          <w:szCs w:val="15"/>
+        </w:rPr>
+        <w:t xml:space="preserve"> </w:t>
+      </w:r>
+      <w:r>
+        <w:rPr>
+          <w:rFonts w:ascii="Consolas" w:hAnsi="Consolas" w:hint="eastAsia"/>
+          <w:color w:val="FF0000"/>
+          <w:sz w:val="15"/>
+          <w:szCs w:val="15"/>
+        </w:rPr>
+        <w:t>比如</w:t>
+      </w:r>
+      <w:r>
+        <w:rPr>
+          <w:rFonts w:ascii="Consolas" w:hAnsi="Consolas" w:hint="eastAsia"/>
+          <w:color w:val="FF0000"/>
+          <w:sz w:val="15"/>
+          <w:szCs w:val="15"/>
+        </w:rPr>
+        <w:t>import M</w:t>
       </w:r>
       <w:r>
         <w:rPr>
@@ -428,7 +459,7 @@
       </w:r>
       <w:r>
         <w:rPr>
-          <w:rFonts w:hint="eastAsia" w:ascii="Consolas" w:hAnsi="Consolas"/>
+          <w:rFonts w:ascii="Consolas" w:hAnsi="Consolas" w:hint="eastAsia"/>
           <w:color w:val="FF0000"/>
           <w:sz w:val="15"/>
           <w:szCs w:val="15"/>
@@ -499,29 +530,29 @@
         <w:spacing w:after="172"/>
         <w:jc w:val="left"/>
         <w:rPr>
-          <w:rFonts w:ascii="Consolas" w:hAnsi="Consolas" w:eastAsia="宋体" w:cs="宋体"/>
-          <w:color w:val="24292E"/>
-          <w:kern w:val="0"/>
-          <w:sz w:val="15"/>
-          <w:szCs w:val="15"/>
-        </w:rPr>
-      </w:pPr>
-    </w:p>
-    <w:p>
-      <w:pPr>
-        <w:widowControl/>
-        <w:jc w:val="left"/>
-        <w:rPr>
-          <w:rFonts w:ascii="Segoe UI" w:hAnsi="Segoe UI" w:eastAsia="宋体" w:cs="Segoe UI"/>
-          <w:color w:val="24292E"/>
-          <w:kern w:val="0"/>
-          <w:sz w:val="17"/>
-          <w:szCs w:val="17"/>
-        </w:rPr>
-      </w:pPr>
-      <w:r>
-        <w:rPr>
-          <w:rFonts w:ascii="Segoe UI" w:hAnsi="Segoe UI" w:eastAsia="宋体" w:cs="Segoe UI"/>
+          <w:rFonts w:ascii="Consolas" w:eastAsia="宋体" w:hAnsi="Consolas" w:cs="宋体"/>
+          <w:color w:val="24292E"/>
+          <w:kern w:val="0"/>
+          <w:sz w:val="15"/>
+          <w:szCs w:val="15"/>
+        </w:rPr>
+      </w:pPr>
+    </w:p>
+    <w:p>
+      <w:pPr>
+        <w:widowControl/>
+        <w:jc w:val="left"/>
+        <w:rPr>
+          <w:rFonts w:ascii="Segoe UI" w:eastAsia="宋体" w:hAnsi="Segoe UI" w:cs="Segoe UI"/>
+          <w:color w:val="24292E"/>
+          <w:kern w:val="0"/>
+          <w:sz w:val="17"/>
+          <w:szCs w:val="17"/>
+        </w:rPr>
+      </w:pPr>
+      <w:r>
+        <w:rPr>
+          <w:rFonts w:ascii="Segoe UI" w:eastAsia="宋体" w:hAnsi="Segoe UI" w:cs="Segoe UI"/>
           <w:color w:val="24292E"/>
           <w:kern w:val="0"/>
           <w:sz w:val="17"/>
@@ -531,7 +562,7 @@
       </w:r>
       <w:r>
         <w:rPr>
-          <w:rFonts w:ascii="Consolas" w:hAnsi="Consolas" w:eastAsia="宋体" w:cs="宋体"/>
+          <w:rFonts w:ascii="Consolas" w:eastAsia="宋体" w:hAnsi="Consolas" w:cs="宋体"/>
           <w:color w:val="24292E"/>
           <w:kern w:val="0"/>
           <w:sz w:val="15"/>
@@ -540,7 +571,7 @@
       </w:r>
       <w:r>
         <w:rPr>
-          <w:rFonts w:ascii="Segoe UI" w:hAnsi="Segoe UI" w:eastAsia="宋体" w:cs="Segoe UI"/>
+          <w:rFonts w:ascii="Segoe UI" w:eastAsia="宋体" w:hAnsi="Segoe UI" w:cs="Segoe UI"/>
           <w:color w:val="24292E"/>
           <w:kern w:val="0"/>
           <w:sz w:val="17"/>
@@ -553,13 +584,13 @@
       <w:pPr>
         <w:widowControl/>
         <w:pBdr>
-          <w:bottom w:val="single" w:color="EAECEF" w:sz="4" w:space="4"/>
+          <w:bottom w:val="single" w:sz="4" w:space="4" w:color="EAECEF"/>
         </w:pBdr>
         <w:spacing w:before="258" w:after="172"/>
         <w:jc w:val="left"/>
         <w:outlineLvl w:val="1"/>
         <w:rPr>
-          <w:rFonts w:ascii="Segoe UI" w:hAnsi="Segoe UI" w:eastAsia="宋体" w:cs="Segoe UI"/>
+          <w:rFonts w:ascii="Segoe UI" w:eastAsia="宋体" w:hAnsi="Segoe UI" w:cs="Segoe UI"/>
           <w:b/>
           <w:bCs/>
           <w:color w:val="24292E"/>
@@ -572,7 +603,7 @@
       <w:bookmarkEnd w:id="3"/>
       <w:r>
         <w:rPr>
-          <w:rFonts w:ascii="Segoe UI" w:hAnsi="Segoe UI" w:eastAsia="宋体" w:cs="Segoe UI"/>
+          <w:rFonts w:ascii="Segoe UI" w:eastAsia="宋体" w:hAnsi="Segoe UI" w:cs="Segoe UI"/>
           <w:b/>
           <w:bCs/>
           <w:color w:val="24292E"/>
@@ -588,16 +619,16 @@
         <w:widowControl/>
         <w:jc w:val="left"/>
         <w:rPr>
-          <w:rFonts w:ascii="Segoe UI" w:hAnsi="Segoe UI" w:eastAsia="宋体" w:cs="Segoe UI"/>
-          <w:color w:val="24292E"/>
-          <w:kern w:val="0"/>
-          <w:sz w:val="17"/>
-          <w:szCs w:val="17"/>
-        </w:rPr>
-      </w:pPr>
-      <w:r>
-        <w:rPr>
-          <w:rFonts w:ascii="Segoe UI" w:hAnsi="Segoe UI" w:eastAsia="宋体" w:cs="Segoe UI"/>
+          <w:rFonts w:ascii="Segoe UI" w:eastAsia="宋体" w:hAnsi="Segoe UI" w:cs="Segoe UI"/>
+          <w:color w:val="24292E"/>
+          <w:kern w:val="0"/>
+          <w:sz w:val="17"/>
+          <w:szCs w:val="17"/>
+        </w:rPr>
+      </w:pPr>
+      <w:r>
+        <w:rPr>
+          <w:rFonts w:ascii="Segoe UI" w:eastAsia="宋体" w:hAnsi="Segoe UI" w:cs="Segoe UI"/>
           <w:color w:val="24292E"/>
           <w:kern w:val="0"/>
           <w:sz w:val="17"/>
@@ -607,7 +638,7 @@
       </w:r>
       <w:r>
         <w:rPr>
-          <w:rFonts w:ascii="Consolas" w:hAnsi="Consolas" w:eastAsia="宋体" w:cs="宋体"/>
+          <w:rFonts w:ascii="Consolas" w:eastAsia="宋体" w:hAnsi="Consolas" w:cs="宋体"/>
           <w:color w:val="24292E"/>
           <w:kern w:val="0"/>
           <w:sz w:val="15"/>
@@ -616,7 +647,7 @@
       </w:r>
       <w:r>
         <w:rPr>
-          <w:rFonts w:ascii="Segoe UI" w:hAnsi="Segoe UI" w:eastAsia="宋体" w:cs="Segoe UI"/>
+          <w:rFonts w:ascii="Segoe UI" w:eastAsia="宋体" w:hAnsi="Segoe UI" w:cs="Segoe UI"/>
           <w:color w:val="24292E"/>
           <w:kern w:val="0"/>
           <w:sz w:val="17"/>
@@ -624,36 +655,20 @@
         </w:rPr>
         <w:t> at </w:t>
       </w:r>
-      <w:r>
-        <w:fldChar w:fldCharType="begin"/>
-      </w:r>
-      <w:r>
-        <w:instrText xml:space="preserve"> HYPERLINK "http://localhost:5000/" </w:instrText>
-      </w:r>
-      <w:r>
-        <w:fldChar w:fldCharType="separate"/>
-      </w:r>
-      <w:r>
-        <w:rPr>
-          <w:rFonts w:ascii="Segoe UI" w:hAnsi="Segoe UI" w:eastAsia="宋体" w:cs="Segoe UI"/>
-          <w:color w:val="0366D6"/>
-          <w:kern w:val="0"/>
-          <w:sz w:val="17"/>
-        </w:rPr>
-        <w:t>http://localhost:5000</w:t>
-      </w:r>
-      <w:r>
-        <w:rPr>
-          <w:rFonts w:ascii="Segoe UI" w:hAnsi="Segoe UI" w:eastAsia="宋体" w:cs="Segoe UI"/>
-          <w:color w:val="0366D6"/>
-          <w:kern w:val="0"/>
-          <w:sz w:val="17"/>
-        </w:rPr>
-        <w:fldChar w:fldCharType="end"/>
-      </w:r>
-      <w:r>
-        <w:rPr>
-          <w:rFonts w:ascii="Segoe UI" w:hAnsi="Segoe UI" w:eastAsia="宋体" w:cs="Segoe UI"/>
+      <w:hyperlink r:id="rId9" w:history="1">
+        <w:r>
+          <w:rPr>
+            <w:rFonts w:ascii="Segoe UI" w:eastAsia="宋体" w:hAnsi="Segoe UI" w:cs="Segoe UI"/>
+            <w:color w:val="0366D6"/>
+            <w:kern w:val="0"/>
+            <w:sz w:val="17"/>
+          </w:rPr>
+          <w:t>http://localhost:5000</w:t>
+        </w:r>
+      </w:hyperlink>
+      <w:r>
+        <w:rPr>
+          <w:rFonts w:ascii="Segoe UI" w:eastAsia="宋体" w:hAnsi="Segoe UI" w:cs="Segoe UI"/>
           <w:color w:val="24292E"/>
           <w:kern w:val="0"/>
           <w:sz w:val="17"/>
@@ -687,16 +702,16 @@
         <w:spacing w:after="172"/>
         <w:jc w:val="left"/>
         <w:rPr>
-          <w:rFonts w:ascii="Consolas" w:hAnsi="Consolas" w:eastAsia="宋体" w:cs="宋体"/>
-          <w:color w:val="24292E"/>
-          <w:kern w:val="0"/>
-          <w:sz w:val="15"/>
-          <w:szCs w:val="15"/>
-        </w:rPr>
-      </w:pPr>
-      <w:r>
-        <w:rPr>
-          <w:rFonts w:ascii="Consolas" w:hAnsi="Consolas" w:eastAsia="宋体" w:cs="宋体"/>
+          <w:rFonts w:ascii="Consolas" w:eastAsia="宋体" w:hAnsi="Consolas" w:cs="宋体"/>
+          <w:color w:val="24292E"/>
+          <w:kern w:val="0"/>
+          <w:sz w:val="15"/>
+          <w:szCs w:val="15"/>
+        </w:rPr>
+      </w:pPr>
+      <w:r>
+        <w:rPr>
+          <w:rFonts w:ascii="Consolas" w:eastAsia="宋体" w:hAnsi="Consolas" w:cs="宋体"/>
           <w:color w:val="24292E"/>
           <w:kern w:val="0"/>
           <w:sz w:val="15"/>
@@ -730,63 +745,165 @@
         <w:spacing w:after="172"/>
         <w:jc w:val="left"/>
         <w:rPr>
-          <w:rFonts w:ascii="Consolas" w:hAnsi="Consolas" w:eastAsia="宋体" w:cs="宋体"/>
-          <w:color w:val="FF0000"/>
-          <w:kern w:val="0"/>
-          <w:sz w:val="15"/>
-          <w:szCs w:val="15"/>
-        </w:rPr>
-      </w:pPr>
-      <w:r>
-        <w:rPr>
-          <w:rFonts w:hint="eastAsia" w:ascii="Consolas" w:hAnsi="Consolas" w:eastAsia="宋体" w:cs="宋体"/>
-          <w:color w:val="FF0000"/>
-          <w:kern w:val="0"/>
-          <w:sz w:val="15"/>
-          <w:szCs w:val="15"/>
-        </w:rPr>
-        <w:t>首先要进到有log产生的目录然后运行mlflow ui这样会产生mlruns目录 产生mlruns目录后再</w:t>
-      </w:r>
-      <w:r>
-        <w:fldChar w:fldCharType="begin"/>
-      </w:r>
-      <w:r>
-        <w:instrText xml:space="preserve"> HYPERLINK "http://localhost:5000" </w:instrText>
-      </w:r>
-      <w:r>
-        <w:fldChar w:fldCharType="separate"/>
-      </w:r>
-      <w:r>
-        <w:rPr>
-          <w:rStyle w:val="10"/>
-          <w:rFonts w:hint="eastAsia" w:ascii="Consolas" w:hAnsi="Consolas" w:eastAsia="宋体" w:cs="宋体"/>
-          <w:color w:val="FF0000"/>
-          <w:kern w:val="0"/>
-          <w:sz w:val="15"/>
-          <w:szCs w:val="15"/>
-        </w:rPr>
-        <w:t>http://localhost:5000</w:t>
-      </w:r>
-      <w:r>
-        <w:rPr>
-          <w:rStyle w:val="10"/>
-          <w:rFonts w:hint="eastAsia" w:ascii="Consolas" w:hAnsi="Consolas" w:eastAsia="宋体" w:cs="宋体"/>
-          <w:color w:val="FF0000"/>
-          <w:kern w:val="0"/>
-          <w:sz w:val="15"/>
-          <w:szCs w:val="15"/>
-        </w:rPr>
-        <w:fldChar w:fldCharType="end"/>
-      </w:r>
-      <w:r>
-        <w:rPr>
-          <w:rFonts w:hint="eastAsia" w:ascii="Consolas" w:hAnsi="Consolas" w:eastAsia="宋体" w:cs="宋体"/>
-          <w:color w:val="FF0000"/>
-          <w:kern w:val="0"/>
-          <w:sz w:val="15"/>
-          <w:szCs w:val="15"/>
-        </w:rPr>
-        <w:t>就能访问log信息</w:t>
+          <w:rFonts w:ascii="Consolas" w:eastAsia="宋体" w:hAnsi="Consolas" w:cs="宋体"/>
+          <w:color w:val="FF0000"/>
+          <w:kern w:val="0"/>
+          <w:sz w:val="15"/>
+          <w:szCs w:val="15"/>
+        </w:rPr>
+      </w:pPr>
+      <w:r>
+        <w:rPr>
+          <w:rFonts w:ascii="Consolas" w:eastAsia="宋体" w:hAnsi="Consolas" w:cs="宋体" w:hint="eastAsia"/>
+          <w:color w:val="FF0000"/>
+          <w:kern w:val="0"/>
+          <w:sz w:val="15"/>
+          <w:szCs w:val="15"/>
+        </w:rPr>
+        <w:t>首先要进到有</w:t>
+      </w:r>
+      <w:r>
+        <w:rPr>
+          <w:rFonts w:ascii="Consolas" w:eastAsia="宋体" w:hAnsi="Consolas" w:cs="宋体" w:hint="eastAsia"/>
+          <w:color w:val="FF0000"/>
+          <w:kern w:val="0"/>
+          <w:sz w:val="15"/>
+          <w:szCs w:val="15"/>
+        </w:rPr>
+        <w:t>log</w:t>
+      </w:r>
+      <w:r>
+        <w:rPr>
+          <w:rFonts w:ascii="Consolas" w:eastAsia="宋体" w:hAnsi="Consolas" w:cs="宋体" w:hint="eastAsia"/>
+          <w:color w:val="FF0000"/>
+          <w:kern w:val="0"/>
+          <w:sz w:val="15"/>
+          <w:szCs w:val="15"/>
+        </w:rPr>
+        <w:t>产生的目录然后运行</w:t>
+      </w:r>
+      <w:r>
+        <w:rPr>
+          <w:rFonts w:ascii="Consolas" w:eastAsia="宋体" w:hAnsi="Consolas" w:cs="宋体" w:hint="eastAsia"/>
+          <w:color w:val="FF0000"/>
+          <w:kern w:val="0"/>
+          <w:sz w:val="15"/>
+          <w:szCs w:val="15"/>
+        </w:rPr>
+        <w:t>mlflow ui</w:t>
+      </w:r>
+      <w:r>
+        <w:rPr>
+          <w:rFonts w:ascii="Consolas" w:eastAsia="宋体" w:hAnsi="Consolas" w:cs="宋体" w:hint="eastAsia"/>
+          <w:color w:val="FF0000"/>
+          <w:kern w:val="0"/>
+          <w:sz w:val="15"/>
+          <w:szCs w:val="15"/>
+        </w:rPr>
+        <w:t>这样会产生</w:t>
+      </w:r>
+      <w:r>
+        <w:rPr>
+          <w:rFonts w:ascii="Consolas" w:eastAsia="宋体" w:hAnsi="Consolas" w:cs="宋体" w:hint="eastAsia"/>
+          <w:color w:val="FF0000"/>
+          <w:kern w:val="0"/>
+          <w:sz w:val="15"/>
+          <w:szCs w:val="15"/>
+        </w:rPr>
+        <w:t>mlruns</w:t>
+      </w:r>
+      <w:r>
+        <w:rPr>
+          <w:rFonts w:ascii="Consolas" w:eastAsia="宋体" w:hAnsi="Consolas" w:cs="宋体" w:hint="eastAsia"/>
+          <w:color w:val="FF0000"/>
+          <w:kern w:val="0"/>
+          <w:sz w:val="15"/>
+          <w:szCs w:val="15"/>
+        </w:rPr>
+        <w:t>目录</w:t>
+      </w:r>
+      <w:r>
+        <w:rPr>
+          <w:rFonts w:ascii="Consolas" w:eastAsia="宋体" w:hAnsi="Consolas" w:cs="宋体" w:hint="eastAsia"/>
+          <w:color w:val="FF0000"/>
+          <w:kern w:val="0"/>
+          <w:sz w:val="15"/>
+          <w:szCs w:val="15"/>
+        </w:rPr>
+        <w:t xml:space="preserve"> </w:t>
+      </w:r>
+      <w:r>
+        <w:rPr>
+          <w:rFonts w:ascii="Consolas" w:eastAsia="宋体" w:hAnsi="Consolas" w:cs="宋体" w:hint="eastAsia"/>
+          <w:color w:val="FF0000"/>
+          <w:kern w:val="0"/>
+          <w:sz w:val="15"/>
+          <w:szCs w:val="15"/>
+        </w:rPr>
+        <w:t>产生</w:t>
+      </w:r>
+      <w:r>
+        <w:rPr>
+          <w:rFonts w:ascii="Consolas" w:eastAsia="宋体" w:hAnsi="Consolas" w:cs="宋体" w:hint="eastAsia"/>
+          <w:color w:val="FF0000"/>
+          <w:kern w:val="0"/>
+          <w:sz w:val="15"/>
+          <w:szCs w:val="15"/>
+        </w:rPr>
+        <w:t>mlruns</w:t>
+      </w:r>
+      <w:r>
+        <w:rPr>
+          <w:rFonts w:ascii="Consolas" w:eastAsia="宋体" w:hAnsi="Consolas" w:cs="宋体" w:hint="eastAsia"/>
+          <w:color w:val="FF0000"/>
+          <w:kern w:val="0"/>
+          <w:sz w:val="15"/>
+          <w:szCs w:val="15"/>
+        </w:rPr>
+        <w:t>目录后再</w:t>
+      </w:r>
+      <w:hyperlink r:id="rId10" w:history="1">
+        <w:r>
+          <w:rPr>
+            <w:rStyle w:val="a7"/>
+            <w:rFonts w:ascii="Consolas" w:eastAsia="宋体" w:hAnsi="Consolas" w:cs="宋体" w:hint="eastAsia"/>
+            <w:color w:val="FF0000"/>
+            <w:kern w:val="0"/>
+            <w:sz w:val="15"/>
+            <w:szCs w:val="15"/>
+          </w:rPr>
+          <w:t>http://localhost:5000</w:t>
+        </w:r>
+      </w:hyperlink>
+      <w:r>
+        <w:rPr>
+          <w:rFonts w:ascii="Consolas" w:eastAsia="宋体" w:hAnsi="Consolas" w:cs="宋体" w:hint="eastAsia"/>
+          <w:color w:val="FF0000"/>
+          <w:kern w:val="0"/>
+          <w:sz w:val="15"/>
+          <w:szCs w:val="15"/>
+        </w:rPr>
+        <w:t>就能访问</w:t>
+      </w:r>
+      <w:r>
+        <w:rPr>
+          <w:rFonts w:ascii="Consolas" w:eastAsia="宋体" w:hAnsi="Consolas" w:cs="宋体" w:hint="eastAsia"/>
+          <w:color w:val="FF0000"/>
+          <w:kern w:val="0"/>
+          <w:sz w:val="15"/>
+          <w:szCs w:val="15"/>
+        </w:rPr>
+        <w:t>log</w:t>
+      </w:r>
+      <w:r>
+        <w:rPr>
+          <w:rFonts w:ascii="Consolas" w:eastAsia="宋体" w:hAnsi="Consolas" w:cs="宋体" w:hint="eastAsia"/>
+          <w:color w:val="FF0000"/>
+          <w:kern w:val="0"/>
+          <w:sz w:val="15"/>
+          <w:szCs w:val="15"/>
+        </w:rPr>
+        <w:t>信息</w:t>
       </w:r>
     </w:p>
     <w:p>
@@ -814,16 +931,16 @@
         <w:spacing w:after="172"/>
         <w:jc w:val="left"/>
         <w:rPr>
-          <w:rFonts w:ascii="Consolas" w:hAnsi="Consolas" w:eastAsia="宋体" w:cs="宋体"/>
-          <w:color w:val="FF0000"/>
-          <w:kern w:val="0"/>
-          <w:sz w:val="15"/>
-          <w:szCs w:val="15"/>
-        </w:rPr>
-      </w:pPr>
-      <w:r>
-        <w:rPr>
-          <w:rFonts w:ascii="Consolas" w:hAnsi="Consolas" w:eastAsia="宋体" w:cs="宋体"/>
+          <w:rFonts w:ascii="Consolas" w:eastAsia="宋体" w:hAnsi="Consolas" w:cs="宋体"/>
+          <w:color w:val="FF0000"/>
+          <w:kern w:val="0"/>
+          <w:sz w:val="15"/>
+          <w:szCs w:val="15"/>
+        </w:rPr>
+      </w:pPr>
+      <w:r>
+        <w:rPr>
+          <w:rFonts w:ascii="Consolas" w:eastAsia="宋体" w:hAnsi="Consolas" w:cs="宋体"/>
           <w:color w:val="FF0000"/>
           <w:kern w:val="0"/>
           <w:sz w:val="15"/>
@@ -833,7 +950,7 @@
       </w:r>
       <w:r>
         <w:rPr>
-          <w:rFonts w:hint="eastAsia" w:ascii="Consolas" w:hAnsi="Consolas" w:eastAsia="宋体" w:cs="宋体"/>
+          <w:rFonts w:ascii="Consolas" w:eastAsia="宋体" w:hAnsi="Consolas" w:cs="宋体" w:hint="eastAsia"/>
           <w:color w:val="FF0000"/>
           <w:kern w:val="0"/>
           <w:sz w:val="15"/>
@@ -867,7 +984,7 @@
         <w:spacing w:after="172"/>
         <w:jc w:val="left"/>
         <w:rPr>
-          <w:rFonts w:ascii="Consolas" w:hAnsi="Consolas" w:eastAsia="宋体" w:cs="宋体"/>
+          <w:rFonts w:ascii="Consolas" w:eastAsia="宋体" w:hAnsi="Consolas" w:cs="宋体"/>
           <w:color w:val="FF0000"/>
           <w:kern w:val="0"/>
           <w:sz w:val="15"/>
@@ -879,13 +996,13 @@
       <w:pPr>
         <w:widowControl/>
         <w:pBdr>
-          <w:bottom w:val="single" w:color="EAECEF" w:sz="4" w:space="4"/>
+          <w:bottom w:val="single" w:sz="4" w:space="4" w:color="EAECEF"/>
         </w:pBdr>
         <w:spacing w:before="258" w:after="172"/>
         <w:jc w:val="left"/>
         <w:outlineLvl w:val="1"/>
         <w:rPr>
-          <w:rFonts w:ascii="Segoe UI" w:hAnsi="Segoe UI" w:eastAsia="宋体" w:cs="Segoe UI"/>
+          <w:rFonts w:ascii="Segoe UI" w:eastAsia="宋体" w:hAnsi="Segoe UI" w:cs="Segoe UI"/>
           <w:b/>
           <w:bCs/>
           <w:color w:val="24292E"/>
@@ -898,7 +1015,7 @@
       <w:bookmarkEnd w:id="4"/>
       <w:r>
         <w:rPr>
-          <w:rFonts w:ascii="Segoe UI" w:hAnsi="Segoe UI" w:eastAsia="宋体" w:cs="Segoe UI"/>
+          <w:rFonts w:ascii="Segoe UI" w:eastAsia="宋体" w:hAnsi="Segoe UI" w:cs="Segoe UI"/>
           <w:b/>
           <w:bCs/>
           <w:color w:val="24292E"/>
@@ -914,16 +1031,16 @@
         <w:widowControl/>
         <w:jc w:val="left"/>
         <w:rPr>
-          <w:rFonts w:ascii="Segoe UI" w:hAnsi="Segoe UI" w:eastAsia="宋体" w:cs="Segoe UI"/>
-          <w:color w:val="24292E"/>
-          <w:kern w:val="0"/>
-          <w:sz w:val="17"/>
-          <w:szCs w:val="17"/>
-        </w:rPr>
-      </w:pPr>
-      <w:r>
-        <w:rPr>
-          <w:rFonts w:ascii="Segoe UI" w:hAnsi="Segoe UI" w:eastAsia="宋体" w:cs="Segoe UI"/>
+          <w:rFonts w:ascii="Segoe UI" w:eastAsia="宋体" w:hAnsi="Segoe UI" w:cs="Segoe UI"/>
+          <w:color w:val="24292E"/>
+          <w:kern w:val="0"/>
+          <w:sz w:val="17"/>
+          <w:szCs w:val="17"/>
+        </w:rPr>
+      </w:pPr>
+      <w:r>
+        <w:rPr>
+          <w:rFonts w:ascii="Segoe UI" w:eastAsia="宋体" w:hAnsi="Segoe UI" w:cs="Segoe UI"/>
           <w:color w:val="24292E"/>
           <w:kern w:val="0"/>
           <w:sz w:val="17"/>
@@ -933,7 +1050,7 @@
       </w:r>
       <w:r>
         <w:rPr>
-          <w:rFonts w:ascii="Consolas" w:hAnsi="Consolas" w:eastAsia="宋体" w:cs="宋体"/>
+          <w:rFonts w:ascii="Consolas" w:eastAsia="宋体" w:hAnsi="Consolas" w:cs="宋体"/>
           <w:color w:val="24292E"/>
           <w:kern w:val="0"/>
           <w:sz w:val="15"/>
@@ -942,7 +1059,7 @@
       </w:r>
       <w:r>
         <w:rPr>
-          <w:rFonts w:ascii="Segoe UI" w:hAnsi="Segoe UI" w:eastAsia="宋体" w:cs="Segoe UI"/>
+          <w:rFonts w:ascii="Segoe UI" w:eastAsia="宋体" w:hAnsi="Segoe UI" w:cs="Segoe UI"/>
           <w:color w:val="24292E"/>
           <w:kern w:val="0"/>
           <w:sz w:val="17"/>
@@ -976,22 +1093,32 @@
         <w:spacing w:after="172"/>
         <w:jc w:val="left"/>
         <w:rPr>
-          <w:rFonts w:ascii="Consolas" w:hAnsi="Consolas" w:eastAsia="宋体" w:cs="宋体"/>
-          <w:color w:val="24292E"/>
-          <w:kern w:val="0"/>
-          <w:sz w:val="15"/>
-          <w:szCs w:val="15"/>
-        </w:rPr>
-      </w:pPr>
-      <w:r>
-        <w:rPr>
-          <w:rFonts w:ascii="Consolas" w:hAnsi="Consolas" w:eastAsia="宋体" w:cs="宋体"/>
-          <w:color w:val="24292E"/>
-          <w:kern w:val="0"/>
-          <w:sz w:val="15"/>
-          <w:szCs w:val="15"/>
-        </w:rPr>
-        <w:t>mlflow run example/tutorial -P alpha=0.4</w:t>
+          <w:rFonts w:ascii="Consolas" w:eastAsia="宋体" w:hAnsi="Consolas" w:cs="宋体"/>
+          <w:color w:val="24292E"/>
+          <w:kern w:val="0"/>
+          <w:sz w:val="15"/>
+          <w:szCs w:val="15"/>
+        </w:rPr>
+      </w:pPr>
+      <w:r>
+        <w:rPr>
+          <w:rFonts w:ascii="Consolas" w:eastAsia="宋体" w:hAnsi="Consolas" w:cs="宋体"/>
+          <w:color w:val="24292E"/>
+          <w:kern w:val="0"/>
+          <w:sz w:val="15"/>
+          <w:szCs w:val="15"/>
+        </w:rPr>
+        <w:t xml:space="preserve">mlflow run example/tutorial -P </w:t>
+      </w:r>
+      <w:r>
+        <w:rPr>
+          <w:rFonts w:ascii="Consolas" w:eastAsia="宋体" w:hAnsi="Consolas" w:cs="宋体"/>
+          <w:color w:val="24292E"/>
+          <w:kern w:val="0"/>
+          <w:sz w:val="15"/>
+          <w:szCs w:val="15"/>
+        </w:rPr>
+        <w:t>alpha=0.4</w:t>
       </w:r>
     </w:p>
     <w:p>
@@ -1019,21 +1146,22 @@
         <w:spacing w:after="172"/>
         <w:jc w:val="left"/>
         <w:rPr>
-          <w:rFonts w:ascii="Consolas" w:hAnsi="Consolas" w:eastAsia="宋体" w:cs="宋体"/>
-          <w:color w:val="24292E"/>
-          <w:kern w:val="0"/>
-          <w:sz w:val="15"/>
-          <w:szCs w:val="15"/>
-        </w:rPr>
-      </w:pPr>
-      <w:r>
-        <w:rPr>
-          <w:rFonts w:ascii="Consolas" w:hAnsi="Consolas" w:eastAsia="宋体" w:cs="宋体"/>
-          <w:color w:val="24292E"/>
-          <w:kern w:val="0"/>
-          <w:sz w:val="15"/>
-          <w:szCs w:val="15"/>
-        </w:rPr>
+          <w:rFonts w:ascii="Consolas" w:eastAsia="宋体" w:hAnsi="Consolas" w:cs="宋体"/>
+          <w:color w:val="24292E"/>
+          <w:kern w:val="0"/>
+          <w:sz w:val="15"/>
+          <w:szCs w:val="15"/>
+        </w:rPr>
+      </w:pPr>
+      <w:r>
+        <w:rPr>
+          <w:rFonts w:ascii="Consolas" w:eastAsia="宋体" w:hAnsi="Consolas" w:cs="宋体"/>
+          <w:color w:val="24292E"/>
+          <w:kern w:val="0"/>
+          <w:sz w:val="15"/>
+          <w:szCs w:val="15"/>
+        </w:rPr>
+        <w:lastRenderedPageBreak/>
         <w:t>mlflow run git@github.com:databricks/mlflow-example.git -P alpha=0.4</w:t>
       </w:r>
     </w:p>
@@ -1062,16 +1190,16 @@
         <w:spacing w:after="172"/>
         <w:jc w:val="left"/>
         <w:rPr>
-          <w:rFonts w:ascii="Consolas" w:hAnsi="Consolas" w:eastAsia="宋体" w:cs="宋体"/>
-          <w:color w:val="FF0000"/>
-          <w:kern w:val="0"/>
-          <w:sz w:val="15"/>
-          <w:szCs w:val="15"/>
-        </w:rPr>
-      </w:pPr>
-      <w:r>
-        <w:rPr>
-          <w:rFonts w:ascii="Consolas" w:hAnsi="Consolas" w:eastAsia="宋体" w:cs="宋体"/>
+          <w:rFonts w:ascii="Consolas" w:eastAsia="宋体" w:hAnsi="Consolas" w:cs="宋体"/>
+          <w:color w:val="FF0000"/>
+          <w:kern w:val="0"/>
+          <w:sz w:val="15"/>
+          <w:szCs w:val="15"/>
+        </w:rPr>
+      </w:pPr>
+      <w:r>
+        <w:rPr>
+          <w:rFonts w:ascii="Consolas" w:eastAsia="宋体" w:hAnsi="Consolas" w:cs="宋体"/>
           <w:color w:val="FF0000"/>
           <w:kern w:val="0"/>
           <w:sz w:val="15"/>
@@ -1105,16 +1233,16 @@
         <w:spacing w:after="172"/>
         <w:jc w:val="left"/>
         <w:rPr>
-          <w:rFonts w:ascii="Consolas" w:hAnsi="Consolas" w:eastAsia="宋体" w:cs="宋体"/>
-          <w:color w:val="FF0000"/>
-          <w:kern w:val="0"/>
-          <w:sz w:val="15"/>
-          <w:szCs w:val="15"/>
-        </w:rPr>
-      </w:pPr>
-      <w:r>
-        <w:rPr>
-          <w:rFonts w:ascii="Consolas" w:hAnsi="Consolas" w:eastAsia="宋体" w:cs="宋体"/>
+          <w:rFonts w:ascii="Consolas" w:eastAsia="宋体" w:hAnsi="Consolas" w:cs="宋体"/>
+          <w:color w:val="FF0000"/>
+          <w:kern w:val="0"/>
+          <w:sz w:val="15"/>
+          <w:szCs w:val="15"/>
+        </w:rPr>
+      </w:pPr>
+      <w:r>
+        <w:rPr>
+          <w:rFonts w:ascii="Consolas" w:eastAsia="宋体" w:hAnsi="Consolas" w:cs="宋体"/>
           <w:color w:val="FF0000"/>
           <w:kern w:val="0"/>
           <w:sz w:val="15"/>
@@ -1125,7 +1253,7 @@
     </w:p>
     <w:p>
       <w:pPr>
-        <w:pStyle w:val="7"/>
+        <w:pStyle w:val="HTML"/>
         <w:shd w:val="clear" w:color="auto" w:fill="FFFFFF"/>
         <w:rPr>
           <w:color w:val="FF0000"/>
@@ -1157,19 +1285,71 @@
           <w:sz w:val="27"/>
           <w:szCs w:val="27"/>
         </w:rPr>
-        <w:t>从本地fetch或者从github上fetch</w:t>
-      </w:r>
-    </w:p>
-    <w:p>
-      <w:pPr>
-        <w:pStyle w:val="7"/>
+        <w:t>从本地</w:t>
+      </w:r>
+      <w:r>
+        <w:rPr>
+          <w:rFonts w:hint="eastAsia"/>
+          <w:color w:val="FF0000"/>
+          <w:sz w:val="27"/>
+          <w:szCs w:val="27"/>
+        </w:rPr>
+        <w:t>fetch</w:t>
+      </w:r>
+      <w:r>
+        <w:rPr>
+          <w:rFonts w:hint="eastAsia"/>
+          <w:color w:val="FF0000"/>
+          <w:sz w:val="27"/>
+          <w:szCs w:val="27"/>
+        </w:rPr>
+        <w:t>或</w:t>
+      </w:r>
+      <w:r>
+        <w:rPr>
+          <w:rFonts w:hint="eastAsia"/>
+          <w:color w:val="FF0000"/>
+          <w:sz w:val="27"/>
+          <w:szCs w:val="27"/>
+        </w:rPr>
+        <w:t>者从</w:t>
+      </w:r>
+      <w:r>
+        <w:rPr>
+          <w:rFonts w:hint="eastAsia"/>
+          <w:color w:val="FF0000"/>
+          <w:sz w:val="27"/>
+          <w:szCs w:val="27"/>
+        </w:rPr>
+        <w:t>github</w:t>
+      </w:r>
+      <w:r>
+        <w:rPr>
+          <w:rFonts w:hint="eastAsia"/>
+          <w:color w:val="FF0000"/>
+          <w:sz w:val="27"/>
+          <w:szCs w:val="27"/>
+        </w:rPr>
+        <w:t>上</w:t>
+      </w:r>
+      <w:r>
+        <w:rPr>
+          <w:rFonts w:hint="eastAsia"/>
+          <w:color w:val="FF0000"/>
+          <w:sz w:val="27"/>
+          <w:szCs w:val="27"/>
+        </w:rPr>
+        <w:t>fetch</w:t>
+      </w:r>
+    </w:p>
+    <w:p>
+      <w:pPr>
+        <w:pStyle w:val="HTML"/>
         <w:shd w:val="clear" w:color="auto" w:fill="FFFFFF"/>
         <w:rPr>
-          <w:rFonts w:hint="eastAsia"/>
           <w:color w:val="000000"/>
           <w:sz w:val="27"/>
           <w:szCs w:val="27"/>
-          <w:lang w:val="en-US"/>
         </w:rPr>
       </w:pPr>
       <w:r>
@@ -1207,29 +1387,29 @@
         <w:spacing w:after="172"/>
         <w:jc w:val="left"/>
         <w:rPr>
-          <w:rFonts w:ascii="Consolas" w:hAnsi="Consolas" w:eastAsia="宋体" w:cs="宋体"/>
-          <w:color w:val="24292E"/>
-          <w:kern w:val="0"/>
-          <w:sz w:val="15"/>
-          <w:szCs w:val="15"/>
-        </w:rPr>
-      </w:pPr>
-    </w:p>
-    <w:p>
-      <w:pPr>
-        <w:widowControl/>
-        <w:jc w:val="left"/>
-        <w:rPr>
-          <w:rFonts w:ascii="Segoe UI" w:hAnsi="Segoe UI" w:eastAsia="宋体" w:cs="Segoe UI"/>
-          <w:color w:val="24292E"/>
-          <w:kern w:val="0"/>
-          <w:sz w:val="17"/>
-          <w:szCs w:val="17"/>
-        </w:rPr>
-      </w:pPr>
-      <w:r>
-        <w:rPr>
-          <w:rFonts w:ascii="Segoe UI" w:hAnsi="Segoe UI" w:eastAsia="宋体" w:cs="Segoe UI"/>
+          <w:rFonts w:ascii="Consolas" w:eastAsia="宋体" w:hAnsi="Consolas" w:cs="宋体"/>
+          <w:color w:val="24292E"/>
+          <w:kern w:val="0"/>
+          <w:sz w:val="15"/>
+          <w:szCs w:val="15"/>
+        </w:rPr>
+      </w:pPr>
+    </w:p>
+    <w:p>
+      <w:pPr>
+        <w:widowControl/>
+        <w:jc w:val="left"/>
+        <w:rPr>
+          <w:rFonts w:ascii="Segoe UI" w:eastAsia="宋体" w:hAnsi="Segoe UI" w:cs="Segoe UI"/>
+          <w:color w:val="24292E"/>
+          <w:kern w:val="0"/>
+          <w:sz w:val="17"/>
+          <w:szCs w:val="17"/>
+        </w:rPr>
+      </w:pPr>
+      <w:r>
+        <w:rPr>
+          <w:rFonts w:ascii="Segoe UI" w:eastAsia="宋体" w:hAnsi="Segoe UI" w:cs="Segoe UI"/>
           <w:color w:val="24292E"/>
           <w:kern w:val="0"/>
           <w:sz w:val="17"/>
@@ -1239,7 +1419,7 @@
       </w:r>
       <w:r>
         <w:rPr>
-          <w:rFonts w:ascii="Consolas" w:hAnsi="Consolas" w:eastAsia="宋体" w:cs="宋体"/>
+          <w:rFonts w:ascii="Consolas" w:eastAsia="宋体" w:hAnsi="Consolas" w:cs="宋体"/>
           <w:color w:val="24292E"/>
           <w:kern w:val="0"/>
           <w:sz w:val="15"/>
@@ -1248,7 +1428,7 @@
       </w:r>
       <w:r>
         <w:rPr>
-          <w:rFonts w:ascii="Segoe UI" w:hAnsi="Segoe UI" w:eastAsia="宋体" w:cs="Segoe UI"/>
+          <w:rFonts w:ascii="Segoe UI" w:eastAsia="宋体" w:hAnsi="Segoe UI" w:cs="Segoe UI"/>
           <w:color w:val="24292E"/>
           <w:kern w:val="0"/>
           <w:sz w:val="17"/>
@@ -1261,13 +1441,13 @@
       <w:pPr>
         <w:widowControl/>
         <w:pBdr>
-          <w:bottom w:val="single" w:color="EAECEF" w:sz="4" w:space="4"/>
+          <w:bottom w:val="single" w:sz="4" w:space="4" w:color="EAECEF"/>
         </w:pBdr>
         <w:spacing w:before="258" w:after="172"/>
         <w:jc w:val="left"/>
         <w:outlineLvl w:val="1"/>
         <w:rPr>
-          <w:rFonts w:ascii="Segoe UI" w:hAnsi="Segoe UI" w:eastAsia="宋体" w:cs="Segoe UI"/>
+          <w:rFonts w:ascii="Segoe UI" w:eastAsia="宋体" w:hAnsi="Segoe UI" w:cs="Segoe UI"/>
           <w:b/>
           <w:bCs/>
           <w:color w:val="24292E"/>
@@ -1280,7 +1460,7 @@
       <w:bookmarkEnd w:id="5"/>
       <w:r>
         <w:rPr>
-          <w:rFonts w:ascii="Segoe UI" w:hAnsi="Segoe UI" w:eastAsia="宋体" w:cs="Segoe UI"/>
+          <w:rFonts w:ascii="Segoe UI" w:eastAsia="宋体" w:hAnsi="Segoe UI" w:cs="Segoe UI"/>
           <w:b/>
           <w:bCs/>
           <w:color w:val="24292E"/>
@@ -1296,16 +1476,16 @@
         <w:widowControl/>
         <w:jc w:val="left"/>
         <w:rPr>
-          <w:rFonts w:ascii="Segoe UI" w:hAnsi="Segoe UI" w:eastAsia="宋体" w:cs="Segoe UI"/>
-          <w:color w:val="24292E"/>
-          <w:kern w:val="0"/>
-          <w:sz w:val="17"/>
-          <w:szCs w:val="17"/>
-        </w:rPr>
-      </w:pPr>
-      <w:r>
-        <w:rPr>
-          <w:rFonts w:ascii="Segoe UI" w:hAnsi="Segoe UI" w:eastAsia="宋体" w:cs="Segoe UI"/>
+          <w:rFonts w:ascii="Segoe UI" w:eastAsia="宋体" w:hAnsi="Segoe UI" w:cs="Segoe UI"/>
+          <w:color w:val="24292E"/>
+          <w:kern w:val="0"/>
+          <w:sz w:val="17"/>
+          <w:szCs w:val="17"/>
+        </w:rPr>
+      </w:pPr>
+      <w:r>
+        <w:rPr>
+          <w:rFonts w:ascii="Segoe UI" w:eastAsia="宋体" w:hAnsi="Segoe UI" w:cs="Segoe UI"/>
           <w:color w:val="24292E"/>
           <w:kern w:val="0"/>
           <w:sz w:val="17"/>
@@ -1315,7 +1495,7 @@
       </w:r>
       <w:r>
         <w:rPr>
-          <w:rFonts w:ascii="Consolas" w:hAnsi="Consolas" w:eastAsia="宋体" w:cs="宋体"/>
+          <w:rFonts w:ascii="Consolas" w:eastAsia="宋体" w:hAnsi="Consolas" w:cs="宋体"/>
           <w:color w:val="24292E"/>
           <w:kern w:val="0"/>
           <w:sz w:val="15"/>
@@ -1324,17 +1504,27 @@
       </w:r>
       <w:r>
         <w:rPr>
-          <w:rFonts w:ascii="Segoe UI" w:hAnsi="Segoe UI" w:eastAsia="宋体" w:cs="Segoe UI"/>
-          <w:color w:val="24292E"/>
-          <w:kern w:val="0"/>
-          <w:sz w:val="17"/>
-          <w:szCs w:val="17"/>
-        </w:rPr>
-        <w:t> package can log Scikit-learn models as MLflow artifacts and then load them again for serving. There is an example training application in </w:t>
-      </w:r>
-      <w:r>
-        <w:rPr>
-          <w:rFonts w:ascii="Consolas" w:hAnsi="Consolas" w:eastAsia="宋体" w:cs="宋体"/>
+          <w:rFonts w:ascii="Segoe UI" w:eastAsia="宋体" w:hAnsi="Segoe UI" w:cs="Segoe UI"/>
+          <w:color w:val="24292E"/>
+          <w:kern w:val="0"/>
+          <w:sz w:val="17"/>
+          <w:szCs w:val="17"/>
+        </w:rPr>
+        <w:t xml:space="preserve"> package can log Scikit-learn models as MLflow artifacts and then load them again for </w:t>
+      </w:r>
+      <w:r>
+        <w:rPr>
+          <w:rFonts w:ascii="Segoe UI" w:eastAsia="宋体" w:hAnsi="Segoe UI" w:cs="Segoe UI"/>
+          <w:color w:val="24292E"/>
+          <w:kern w:val="0"/>
+          <w:sz w:val="17"/>
+          <w:szCs w:val="17"/>
+        </w:rPr>
+        <w:t>serving. There is an example training application in </w:t>
+      </w:r>
+      <w:r>
+        <w:rPr>
+          <w:rFonts w:ascii="Consolas" w:eastAsia="宋体" w:hAnsi="Consolas" w:cs="宋体"/>
           <w:color w:val="24292E"/>
           <w:kern w:val="0"/>
           <w:sz w:val="15"/>
@@ -1343,7 +1533,7 @@
       </w:r>
       <w:r>
         <w:rPr>
-          <w:rFonts w:ascii="Segoe UI" w:hAnsi="Segoe UI" w:eastAsia="宋体" w:cs="Segoe UI"/>
+          <w:rFonts w:ascii="Segoe UI" w:eastAsia="宋体" w:hAnsi="Segoe UI" w:cs="Segoe UI"/>
           <w:color w:val="24292E"/>
           <w:kern w:val="0"/>
           <w:sz w:val="17"/>
@@ -1377,16 +1567,16 @@
         <w:spacing w:after="172"/>
         <w:jc w:val="left"/>
         <w:rPr>
-          <w:rFonts w:ascii="Consolas" w:hAnsi="Consolas" w:eastAsia="宋体" w:cs="宋体"/>
-          <w:color w:val="24292E"/>
-          <w:kern w:val="0"/>
-          <w:sz w:val="15"/>
-          <w:szCs w:val="15"/>
-        </w:rPr>
-      </w:pPr>
-      <w:r>
-        <w:rPr>
-          <w:rFonts w:ascii="Consolas" w:hAnsi="Consolas" w:eastAsia="宋体" w:cs="宋体"/>
+          <w:rFonts w:ascii="Consolas" w:eastAsia="宋体" w:hAnsi="Consolas" w:cs="宋体"/>
+          <w:color w:val="24292E"/>
+          <w:kern w:val="0"/>
+          <w:sz w:val="15"/>
+          <w:szCs w:val="15"/>
+        </w:rPr>
+      </w:pPr>
+      <w:r>
+        <w:rPr>
+          <w:rFonts w:ascii="Consolas" w:eastAsia="宋体" w:hAnsi="Consolas" w:cs="宋体"/>
           <w:color w:val="24292E"/>
           <w:kern w:val="0"/>
           <w:sz w:val="15"/>
@@ -1420,16 +1610,16 @@
         <w:spacing w:after="172"/>
         <w:jc w:val="left"/>
         <w:rPr>
-          <w:rFonts w:ascii="Consolas" w:hAnsi="Consolas" w:eastAsia="宋体" w:cs="宋体"/>
-          <w:color w:val="24292E"/>
-          <w:kern w:val="0"/>
-          <w:sz w:val="15"/>
-          <w:szCs w:val="15"/>
-        </w:rPr>
-      </w:pPr>
-      <w:r>
-        <w:rPr>
-          <w:rFonts w:ascii="Consolas" w:hAnsi="Consolas" w:eastAsia="宋体" w:cs="宋体"/>
+          <w:rFonts w:ascii="Consolas" w:eastAsia="宋体" w:hAnsi="Consolas" w:cs="宋体"/>
+          <w:color w:val="24292E"/>
+          <w:kern w:val="0"/>
+          <w:sz w:val="15"/>
+          <w:szCs w:val="15"/>
+        </w:rPr>
+      </w:pPr>
+      <w:r>
+        <w:rPr>
+          <w:rFonts w:ascii="Consolas" w:eastAsia="宋体" w:hAnsi="Consolas" w:cs="宋体"/>
           <w:color w:val="24292E"/>
           <w:kern w:val="0"/>
           <w:sz w:val="15"/>
@@ -1463,16 +1653,16 @@
         <w:spacing w:after="172"/>
         <w:jc w:val="left"/>
         <w:rPr>
-          <w:rFonts w:ascii="Consolas" w:hAnsi="Consolas" w:eastAsia="宋体" w:cs="宋体"/>
-          <w:color w:val="24292E"/>
-          <w:kern w:val="0"/>
-          <w:sz w:val="15"/>
-          <w:szCs w:val="15"/>
-        </w:rPr>
-      </w:pPr>
-      <w:r>
-        <w:rPr>
-          <w:rFonts w:ascii="Consolas" w:hAnsi="Consolas" w:eastAsia="宋体" w:cs="宋体"/>
+          <w:rFonts w:ascii="Consolas" w:eastAsia="宋体" w:hAnsi="Consolas" w:cs="宋体"/>
+          <w:color w:val="24292E"/>
+          <w:kern w:val="0"/>
+          <w:sz w:val="15"/>
+          <w:szCs w:val="15"/>
+        </w:rPr>
+      </w:pPr>
+      <w:r>
+        <w:rPr>
+          <w:rFonts w:ascii="Consolas" w:eastAsia="宋体" w:hAnsi="Consolas" w:cs="宋体"/>
           <w:color w:val="24292E"/>
           <w:kern w:val="0"/>
           <w:sz w:val="15"/>
@@ -1506,7 +1696,7 @@
         <w:spacing w:after="172"/>
         <w:jc w:val="left"/>
         <w:rPr>
-          <w:rFonts w:ascii="Consolas" w:hAnsi="Consolas" w:eastAsia="宋体" w:cs="宋体"/>
+          <w:rFonts w:ascii="Consolas" w:eastAsia="宋体" w:hAnsi="Consolas" w:cs="宋体"/>
           <w:color w:val="24292E"/>
           <w:kern w:val="0"/>
           <w:sz w:val="15"/>
@@ -1539,16 +1729,16 @@
         <w:spacing w:after="172"/>
         <w:jc w:val="left"/>
         <w:rPr>
-          <w:rFonts w:ascii="Consolas" w:hAnsi="Consolas" w:eastAsia="宋体" w:cs="宋体"/>
-          <w:color w:val="24292E"/>
-          <w:kern w:val="0"/>
-          <w:sz w:val="15"/>
-          <w:szCs w:val="15"/>
-        </w:rPr>
-      </w:pPr>
-      <w:r>
-        <w:rPr>
-          <w:rFonts w:ascii="Consolas" w:hAnsi="Consolas" w:eastAsia="宋体" w:cs="宋体"/>
+          <w:rFonts w:ascii="Consolas" w:eastAsia="宋体" w:hAnsi="Consolas" w:cs="宋体"/>
+          <w:color w:val="24292E"/>
+          <w:kern w:val="0"/>
+          <w:sz w:val="15"/>
+          <w:szCs w:val="15"/>
+        </w:rPr>
+      </w:pPr>
+      <w:r>
+        <w:rPr>
+          <w:rFonts w:ascii="Consolas" w:eastAsia="宋体" w:hAnsi="Consolas" w:cs="宋体"/>
           <w:color w:val="24292E"/>
           <w:kern w:val="0"/>
           <w:sz w:val="15"/>
@@ -1582,7 +1772,7 @@
         <w:spacing w:after="172"/>
         <w:jc w:val="left"/>
         <w:rPr>
-          <w:rFonts w:ascii="Consolas" w:hAnsi="Consolas" w:eastAsia="宋体" w:cs="宋体"/>
+          <w:rFonts w:ascii="Consolas" w:eastAsia="宋体" w:hAnsi="Consolas" w:cs="宋体"/>
           <w:color w:val="24292E"/>
           <w:kern w:val="0"/>
           <w:sz w:val="15"/>
@@ -1615,38 +1805,40 @@
         <w:spacing w:after="172"/>
         <w:jc w:val="left"/>
         <w:rPr>
-          <w:rFonts w:ascii="Consolas" w:hAnsi="Consolas" w:eastAsia="宋体" w:cs="宋体"/>
-          <w:color w:val="24292E"/>
-          <w:kern w:val="0"/>
-          <w:sz w:val="15"/>
-          <w:szCs w:val="15"/>
-        </w:rPr>
-      </w:pPr>
-      <w:r>
-        <w:rPr>
-          <w:rFonts w:ascii="Consolas" w:hAnsi="Consolas" w:eastAsia="宋体" w:cs="宋体"/>
-          <w:color w:val="24292E"/>
-          <w:kern w:val="0"/>
-          <w:sz w:val="15"/>
-          <w:szCs w:val="15"/>
-        </w:rPr>
-        <w:t>$ curl -d '[{"x": 1}, {"x": -1}]' -H 'Content-Type: application/json' -X POST localhost:5000/invocations</w:t>
-      </w:r>
-    </w:p>
-    <w:p>
-      <w:pPr>
-        <w:rPr>
-          <w:rFonts w:hint="eastAsia"/>
-        </w:rPr>
-      </w:pPr>
-    </w:p>
-    <w:p>
-      <w:pPr>
-        <w:rPr>
-          <w:rFonts w:hint="eastAsia"/>
-        </w:rPr>
-      </w:pPr>
-      <w:r>
+          <w:rFonts w:ascii="Consolas" w:eastAsia="宋体" w:hAnsi="Consolas" w:cs="宋体"/>
+          <w:color w:val="24292E"/>
+          <w:kern w:val="0"/>
+          <w:sz w:val="15"/>
+          <w:szCs w:val="15"/>
+        </w:rPr>
+      </w:pPr>
+      <w:r>
+        <w:rPr>
+          <w:rFonts w:ascii="Consolas" w:eastAsia="宋体" w:hAnsi="Consolas" w:cs="宋体"/>
+          <w:color w:val="24292E"/>
+          <w:kern w:val="0"/>
+          <w:sz w:val="15"/>
+          <w:szCs w:val="15"/>
+        </w:rPr>
+        <w:t xml:space="preserve">$ curl -d </w:t>
+      </w:r>
+      <w:r>
+        <w:rPr>
+          <w:rFonts w:ascii="Consolas" w:eastAsia="宋体" w:hAnsi="Consolas" w:cs="宋体"/>
+          <w:color w:val="24292E"/>
+          <w:kern w:val="0"/>
+          <w:sz w:val="15"/>
+          <w:szCs w:val="15"/>
+        </w:rPr>
+        <w:t>'[{"x": 1}, {"x": -1}]' -H 'Content-Type: application/json' -X POST localhost:5000/invocations</w:t>
+      </w:r>
+    </w:p>
+    <w:p/>
+    <w:p>
+      <w:r>
+        <w:rPr>
+          <w:noProof/>
+        </w:rPr>
         <w:drawing>
           <wp:inline distT="0" distB="0" distL="0" distR="0">
             <wp:extent cx="2422525" cy="4373880"/>
@@ -1665,7 +1857,7 @@
                     </pic:cNvPicPr>
                   </pic:nvPicPr>
                   <pic:blipFill>
-                    <a:blip r:embed="rId4" cstate="print"/>
+                    <a:blip r:embed="rId11" cstate="print"/>
                     <a:srcRect/>
                     <a:stretch>
                       <a:fillRect/>
@@ -1695,52 +1887,23 @@
       </w:r>
     </w:p>
     <w:p>
-      <w:pPr>
-        <w:rPr>
-          <w:rFonts w:hint="eastAsia"/>
-        </w:rPr>
-      </w:pPr>
       <w:r>
         <w:t>https://en.wikipedia.org/wiki/Linear_regression</w:t>
       </w:r>
     </w:p>
     <w:p>
-      <w:r>
-        <w:fldChar w:fldCharType="begin"/>
-      </w:r>
-      <w:r>
-        <w:instrText xml:space="preserve"> HYPERLINK "file://H:\\2018_git_task\\" </w:instrText>
-      </w:r>
-      <w:r>
-        <w:fldChar w:fldCharType="separate"/>
-      </w:r>
-      <w:r>
-        <w:rPr>
-          <w:rStyle w:val="10"/>
-        </w:rPr>
-        <w:t>file:///H:/2018_git_task/</w:t>
-      </w:r>
-      <w:r>
-        <w:fldChar w:fldCharType="end"/>
-      </w:r>
-    </w:p>
-    <w:p>
-      <w:pPr>
-        <w:rPr>
-          <w:lang w:val="en-US"/>
-        </w:rPr>
-      </w:pPr>
-    </w:p>
-    <w:p>
-      <w:pPr>
-        <w:rPr>
-          <w:lang w:val="en-US"/>
-        </w:rPr>
-      </w:pPr>
-      <w:r>
-        <w:rPr>
-          <w:lang w:val="en-US"/>
-        </w:rPr>
+      <w:hyperlink r:id="rId12" w:history="1">
+        <w:r>
+          <w:rPr>
+            <w:rStyle w:val="a7"/>
+          </w:rPr>
+          <w:t>file:///H:/2018_git_task/</w:t>
+        </w:r>
+      </w:hyperlink>
+    </w:p>
+    <w:p/>
+    <w:p>
+      <w:r>
         <w:t>Notes:</w:t>
       </w:r>
     </w:p>
@@ -1750,28 +1913,17 @@
           <w:ilvl w:val="0"/>
           <w:numId w:val="1"/>
         </w:numPr>
-        <w:rPr>
-          <w:lang w:val="en-US"/>
-        </w:rPr>
-      </w:pPr>
-      <w:r>
-        <w:rPr>
-          <w:lang w:val="en-US"/>
-        </w:rPr>
+      </w:pPr>
+      <w:r>
         <w:t xml:space="preserve">Install conda from </w:t>
       </w:r>
       <w:r>
         <w:rPr>
           <w:rFonts w:hint="eastAsia"/>
-          <w:lang w:val="en-US"/>
         </w:rPr>
         <w:t>E:\tools</w:t>
       </w:r>
       <w:r>
-        <w:rPr>
-          <w:rFonts w:hint="default"/>
-          <w:lang w:val="en-US"/>
-        </w:rPr>
         <w:t>\Anaconda3-5.2.0-Windows-x86_64.exe</w:t>
       </w:r>
     </w:p>
@@ -1781,14 +1933,8 @@
           <w:ilvl w:val="0"/>
           <w:numId w:val="1"/>
         </w:numPr>
-        <w:rPr>
-          <w:lang w:val="en-US"/>
-        </w:rPr>
-      </w:pPr>
-      <w:r>
-        <w:rPr>
-          <w:lang w:val="en-US"/>
-        </w:rPr>
+      </w:pPr>
+      <w:r>
         <w:t>Fix the co-existence problem about multiple python version: channge the environment variable path</w:t>
       </w:r>
     </w:p>
@@ -1798,14 +1944,8 @@
           <w:ilvl w:val="0"/>
           <w:numId w:val="1"/>
         </w:numPr>
-        <w:rPr>
-          <w:lang w:val="en-US"/>
-        </w:rPr>
-      </w:pPr>
-      <w:r>
-        <w:rPr>
-          <w:lang w:val="en-US"/>
-        </w:rPr>
+      </w:pPr>
+      <w:r>
         <w:t>Make sure you are using the higher version of pip</w:t>
       </w:r>
     </w:p>
@@ -1815,20 +1955,19 @@
           <w:ilvl w:val="0"/>
           <w:numId w:val="1"/>
         </w:numPr>
-        <w:ind w:left="0" w:leftChars="0" w:firstLine="0" w:firstLineChars="0"/>
-        <w:rPr>
-          <w:lang w:val="en-US"/>
-        </w:rPr>
-      </w:pPr>
-      <w:r>
-        <w:rPr>
-          <w:lang w:val="en-US"/>
-        </w:rPr>
-        <w:t>When you are encountering the error like URI is not set correctly, you need to set the URI: using environment variable</w:t>
-      </w:r>
-    </w:p>
-    <w:p>
-      <w:r>
+      </w:pPr>
+      <w:r>
+        <w:t>When you are encountering the error like URI is not set correctly, you n</w:t>
+      </w:r>
+      <w:r>
+        <w:t>eed to set the URI: using environment variable</w:t>
+      </w:r>
+    </w:p>
+    <w:p>
+      <w:r>
+        <w:rPr>
+          <w:noProof/>
+        </w:rPr>
         <w:drawing>
           <wp:inline distT="0" distB="0" distL="114300" distR="114300">
             <wp:extent cx="2811780" cy="228600"/>
@@ -1847,7 +1986,7 @@
                     </pic:cNvPicPr>
                   </pic:nvPicPr>
                   <pic:blipFill>
-                    <a:blip r:embed="rId5"/>
+                    <a:blip r:embed="rId13" cstate="print"/>
                     <a:stretch>
                       <a:fillRect/>
                     </a:stretch>
@@ -1878,35 +2017,20 @@
           <w:ilvl w:val="0"/>
           <w:numId w:val="1"/>
         </w:numPr>
-        <w:ind w:left="0" w:leftChars="0" w:firstLine="0" w:firstLineChars="0"/>
-        <w:rPr>
-          <w:lang w:val="en-US"/>
-        </w:rPr>
-      </w:pPr>
-      <w:r>
-        <w:rPr>
-          <w:lang w:val="en-US"/>
-        </w:rPr>
+      </w:pPr>
+      <w:r>
         <w:t xml:space="preserve">It seems like </w:t>
       </w:r>
       <w:r>
         <w:rPr>
           <w:rFonts w:hint="eastAsia"/>
-          <w:lang w:val="en-US"/>
         </w:rPr>
         <w:t>mlflow.set_tracking_uri("..\\")</w:t>
       </w:r>
       <w:r>
-        <w:rPr>
-          <w:rFonts w:hint="default"/>
-          <w:lang w:val="en-US"/>
-        </w:rPr>
         <w:t xml:space="preserve"> doesn’t work actually </w:t>
       </w:r>
       <w:r>
-        <w:rPr>
-          <w:lang w:val="en-US"/>
-        </w:rPr>
         <w:t>under conda env, however it works fine under --no-conda env.</w:t>
       </w:r>
     </w:p>
@@ -1916,34 +2040,28 @@
           <w:ilvl w:val="0"/>
           <w:numId w:val="1"/>
         </w:numPr>
-        <w:ind w:left="0" w:leftChars="0" w:firstLine="0" w:firstLineChars="0"/>
-        <w:rPr>
-          <w:lang w:val="en-US"/>
-        </w:rPr>
-      </w:pPr>
-      <w:r>
-        <w:rPr>
-          <w:lang w:val="en-US"/>
-        </w:rPr>
-        <w:t xml:space="preserve">Adding the function about let it run modulexx.py under windows platform by changing the code under </w:t>
+      </w:pPr>
+      <w:r>
+        <w:t>Adding the function about let it run modulexx.py under windows platform by cha</w:t>
+      </w:r>
+      <w:r>
+        <w:t xml:space="preserve">nging the code under </w:t>
       </w:r>
       <w:r>
         <w:rPr>
           <w:rFonts w:hint="eastAsia"/>
-          <w:lang w:val="en-US"/>
         </w:rPr>
         <w:t>E:\Anaconda\Lib\site-packages\mlflow</w:t>
       </w:r>
       <w:r>
-        <w:rPr>
-          <w:rFonts w:hint="default"/>
-          <w:lang w:val="en-US"/>
-        </w:rPr>
         <w:t>\project.py</w:t>
       </w:r>
     </w:p>
     <w:p>
       <w:r>
+        <w:rPr>
+          <w:noProof/>
+        </w:rPr>
         <w:drawing>
           <wp:inline distT="0" distB="0" distL="114300" distR="114300">
             <wp:extent cx="5272405" cy="5272405"/>
@@ -1962,7 +2080,7 @@
                     </pic:cNvPicPr>
                   </pic:nvPicPr>
                   <pic:blipFill>
-                    <a:blip r:embed="rId6"/>
+                    <a:blip r:embed="rId14" cstate="print"/>
                     <a:stretch>
                       <a:fillRect/>
                     </a:stretch>
@@ -1994,31 +2112,131 @@
           <w:ilvl w:val="0"/>
           <w:numId w:val="1"/>
         </w:numPr>
-        <w:ind w:left="0" w:leftChars="0" w:firstLine="0" w:firstLineChars="0"/>
-        <w:rPr>
-          <w:lang w:val="en-US"/>
-        </w:rPr>
       </w:pPr>
       <w:bookmarkStart w:id="6" w:name="_GoBack"/>
       <w:bookmarkEnd w:id="6"/>
+      <w:r>
+        <w:t>Try to use conda env to create the platform since it can automatcially help you to install those packages that your .py files need.</w:t>
+      </w:r>
+    </w:p>
+    <w:p>
+      <w:r>
+        <w:rPr>
+          <w:noProof/>
+        </w:rPr>
+        <w:drawing>
+          <wp:inline distT="0" distB="0" distL="0" distR="0">
+            <wp:extent cx="5274945" cy="2156460"/>
+            <wp:effectExtent l="19050" t="0" r="1905" b="0"/>
+            <wp:docPr id="4" name="图片 1"/>
+            <wp:cNvGraphicFramePr>
+              <a:graphicFrameLocks xmlns:a="http://schemas.openxmlformats.org/drawingml/2006/main" noChangeAspect="1"/>
+            </wp:cNvGraphicFramePr>
+            <a:graphic xmlns:a="http://schemas.openxmlformats.org/drawingml/2006/main">
+              <a:graphicData uri="http://schemas.openxmlformats.org/drawingml/2006/picture">
+                <pic:pic xmlns:pic="http://schemas.openxmlformats.org/drawingml/2006/picture">
+                  <pic:nvPicPr>
+                    <pic:cNvPr id="0" name="Picture 1"/>
+                    <pic:cNvPicPr>
+                      <a:picLocks noChangeAspect="1" noChangeArrowheads="1"/>
+                    </pic:cNvPicPr>
+                  </pic:nvPicPr>
+                  <pic:blipFill>
+                    <a:blip r:embed="rId15" cstate="print"/>
+                    <a:srcRect/>
+                    <a:stretch>
+                      <a:fillRect/>
+                    </a:stretch>
+                  </pic:blipFill>
+                  <pic:spPr bwMode="auto">
+                    <a:xfrm>
+                      <a:off x="0" y="0"/>
+                      <a:ext cx="5274945" cy="2156460"/>
+                    </a:xfrm>
+                    <a:prstGeom prst="rect">
+                      <a:avLst/>
+                    </a:prstGeom>
+                    <a:noFill/>
+                    <a:ln w="9525">
+                      <a:noFill/>
+                      <a:miter lim="800000"/>
+                      <a:headEnd/>
+                      <a:tailEnd/>
+                    </a:ln>
+                  </pic:spPr>
+                </pic:pic>
+              </a:graphicData>
+            </a:graphic>
+          </wp:inline>
+        </w:drawing>
+      </w:r>
+    </w:p>
+    <w:p>
+      <w:pPr>
+        <w:numPr>
+          <w:ilvl w:val="0"/>
+          <w:numId w:val="1"/>
+        </w:numPr>
+      </w:pPr>
+      <w:r>
+        <w:t xml:space="preserve"> </w:t>
+      </w:r>
     </w:p>
     <w:sectPr>
       <w:pgSz w:w="11906" w:h="16838"/>
       <w:pgMar w:top="1440" w:right="1800" w:bottom="1440" w:left="1800" w:header="851" w:footer="992" w:gutter="0"/>
-      <w:cols w:space="425" w:num="1"/>
-      <w:docGrid w:type="lines" w:linePitch="312" w:charSpace="0"/>
+      <w:cols w:space="425"/>
+      <w:docGrid w:type="lines" w:linePitch="312"/>
     </w:sectPr>
   </w:body>
 </w:document>
 </file>
 
+<file path=word/endnotes.xml><?xml version="1.0" encoding="utf-8"?>
+<w:endnotes xmlns:ve="http://schemas.openxmlformats.org/markup-compatibility/2006" xmlns:o="urn:schemas-microsoft-com:office:office" xmlns:r="http://schemas.openxmlformats.org/officeDocument/2006/relationships" xmlns:m="http://schemas.openxmlformats.org/officeDocument/2006/math" xmlns:v="urn:schemas-microsoft-com:vml" xmlns:wp="http://schemas.openxmlformats.org/drawingml/2006/wordprocessingDrawing" xmlns:w10="urn:schemas-microsoft-com:office:word" xmlns:w="http://schemas.openxmlformats.org/wordprocessingml/2006/main" xmlns:wne="http://schemas.microsoft.com/office/word/2006/wordml">
+  <w:endnote w:type="separator" w:id="-1">
+    <w:p>
+      <w:r>
+        <w:separator/>
+      </w:r>
+    </w:p>
+  </w:endnote>
+  <w:endnote w:type="continuationSeparator" w:id="0">
+    <w:p>
+      <w:r>
+        <w:continuationSeparator/>
+      </w:r>
+    </w:p>
+  </w:endnote>
+</w:endnotes>
+</file>
+
+<file path=word/footnotes.xml><?xml version="1.0" encoding="utf-8"?>
+<w:footnotes xmlns:ve="http://schemas.openxmlformats.org/markup-compatibility/2006" xmlns:o="urn:schemas-microsoft-com:office:office" xmlns:r="http://schemas.openxmlformats.org/officeDocument/2006/relationships" xmlns:m="http://schemas.openxmlformats.org/officeDocument/2006/math" xmlns:v="urn:schemas-microsoft-com:vml" xmlns:wp="http://schemas.openxmlformats.org/drawingml/2006/wordprocessingDrawing" xmlns:w10="urn:schemas-microsoft-com:office:word" xmlns:w="http://schemas.openxmlformats.org/wordprocessingml/2006/main" xmlns:wne="http://schemas.microsoft.com/office/word/2006/wordml">
+  <w:footnote w:type="separator" w:id="-1">
+    <w:p>
+      <w:r>
+        <w:separator/>
+      </w:r>
+    </w:p>
+  </w:footnote>
+  <w:footnote w:type="continuationSeparator" w:id="0">
+    <w:p>
+      <w:r>
+        <w:continuationSeparator/>
+      </w:r>
+    </w:p>
+  </w:footnote>
+</w:footnotes>
+</file>
+
 <file path=word/numbering.xml><?xml version="1.0" encoding="utf-8"?>
-<w:numbering xmlns:wpc="http://schemas.microsoft.com/office/word/2010/wordprocessingCanvas" xmlns:mc="http://schemas.openxmlformats.org/markup-compatibility/2006" xmlns:o="urn:schemas-microsoft-com:office:office" xmlns:r="http://schemas.openxmlformats.org/officeDocument/2006/relationships" xmlns:m="http://schemas.openxmlformats.org/officeDocument/2006/math" xmlns:v="urn:schemas-microsoft-com:vml" xmlns:wp14="http://schemas.microsoft.com/office/word/2010/wordprocessingDrawing" xmlns:wp="http://schemas.openxmlformats.org/drawingml/2006/wordprocessingDrawing" xmlns:w10="urn:schemas-microsoft-com:office:word" xmlns:w="http://schemas.openxmlformats.org/wordprocessingml/2006/main" xmlns:w14="http://schemas.microsoft.com/office/word/2010/wordml" xmlns:wpg="http://schemas.microsoft.com/office/word/2010/wordprocessingGroup" xmlns:wpi="http://schemas.microsoft.com/office/word/2010/wordprocessingInk" xmlns:wne="http://schemas.microsoft.com/office/word/2006/wordml" xmlns:wps="http://schemas.microsoft.com/office/word/2010/wordprocessingShape" mc:Ignorable="w14 wp14">
+<w:numbering xmlns:ve="http://schemas.openxmlformats.org/markup-compatibility/2006" xmlns:o="urn:schemas-microsoft-com:office:office" xmlns:r="http://schemas.openxmlformats.org/officeDocument/2006/relationships" xmlns:m="http://schemas.openxmlformats.org/officeDocument/2006/math" xmlns:v="urn:schemas-microsoft-com:vml" xmlns:wp="http://schemas.openxmlformats.org/drawingml/2006/wordprocessingDrawing" xmlns:w10="urn:schemas-microsoft-com:office:word" xmlns:w="http://schemas.openxmlformats.org/wordprocessingml/2006/main" xmlns:wne="http://schemas.microsoft.com/office/word/2006/wordml">
   <w:abstractNum w:abstractNumId="0">
     <w:nsid w:val="10462E29"/>
     <w:multiLevelType w:val="singleLevel"/>
     <w:tmpl w:val="10462E29"/>
-    <w:lvl w:ilvl="0" w:tentative="0">
+    <w:lvl w:ilvl="0">
       <w:start w:val="1"/>
       <w:numFmt w:val="decimal"/>
       <w:suff w:val="space"/>
@@ -2033,287 +2251,180 @@
 </file>
 
 <file path=word/styles.xml><?xml version="1.0" encoding="utf-8"?>
-<w:styles xmlns:mc="http://schemas.openxmlformats.org/markup-compatibility/2006" xmlns:o="urn:schemas-microsoft-com:office:office" xmlns:r="http://schemas.openxmlformats.org/officeDocument/2006/relationships" xmlns:m="http://schemas.openxmlformats.org/officeDocument/2006/math" xmlns:v="urn:schemas-microsoft-com:vml" xmlns:w="http://schemas.openxmlformats.org/wordprocessingml/2006/main" xmlns:w14="http://schemas.microsoft.com/office/word/2010/wordml" xmlns:w10="urn:schemas-microsoft-com:office:word" xmlns:sl="http://schemas.openxmlformats.org/schemaLibrary/2006/main" mc:Ignorable="w14">
+<w:styles xmlns:r="http://schemas.openxmlformats.org/officeDocument/2006/relationships" xmlns:w="http://schemas.openxmlformats.org/wordprocessingml/2006/main">
   <w:docDefaults>
     <w:rPrDefault>
       <w:rPr>
-        <w:rFonts w:ascii="Times New Roman" w:hAnsi="Times New Roman" w:eastAsia="宋体" w:cs="Times New Roman"/>
+        <w:rFonts w:ascii="Times New Roman" w:eastAsia="宋体" w:hAnsi="Times New Roman" w:cs="Times New Roman"/>
+        <w:lang w:val="en-US" w:eastAsia="zh-CN" w:bidi="ar-SA"/>
       </w:rPr>
     </w:rPrDefault>
+    <w:pPrDefault/>
   </w:docDefaults>
-  <w:latentStyles w:count="260" w:defQFormat="0" w:defUnhideWhenUsed="1" w:defSemiHidden="1" w:defUIPriority="99" w:defLockedState="0">
-    <w:lsdException w:qFormat="1" w:unhideWhenUsed="0" w:uiPriority="0" w:semiHidden="0" w:name="Normal"/>
-    <w:lsdException w:qFormat="1" w:unhideWhenUsed="0" w:uiPriority="9" w:semiHidden="0" w:name="heading 1"/>
-    <w:lsdException w:qFormat="1" w:unhideWhenUsed="0" w:uiPriority="9" w:semiHidden="0" w:name="heading 2"/>
-    <w:lsdException w:qFormat="1" w:uiPriority="9" w:name="heading 3"/>
-    <w:lsdException w:qFormat="1" w:uiPriority="9" w:name="heading 4"/>
-    <w:lsdException w:qFormat="1" w:uiPriority="9" w:name="heading 5"/>
-    <w:lsdException w:qFormat="1" w:uiPriority="9" w:name="heading 6"/>
-    <w:lsdException w:qFormat="1" w:uiPriority="9" w:name="heading 7"/>
-    <w:lsdException w:qFormat="1" w:uiPriority="9" w:name="heading 8"/>
-    <w:lsdException w:qFormat="1" w:uiPriority="9" w:name="heading 9"/>
-    <w:lsdException w:uiPriority="99" w:name="index 1"/>
-    <w:lsdException w:uiPriority="99" w:name="index 2"/>
-    <w:lsdException w:uiPriority="99" w:name="index 3"/>
-    <w:lsdException w:uiPriority="99" w:name="index 4"/>
-    <w:lsdException w:uiPriority="99" w:name="index 5"/>
-    <w:lsdException w:uiPriority="99" w:name="index 6"/>
-    <w:lsdException w:uiPriority="99" w:name="index 7"/>
-    <w:lsdException w:uiPriority="99" w:name="index 8"/>
-    <w:lsdException w:uiPriority="99" w:name="index 9"/>
-    <w:lsdException w:uiPriority="39" w:name="toc 1"/>
-    <w:lsdException w:uiPriority="39" w:name="toc 2"/>
-    <w:lsdException w:uiPriority="39" w:name="toc 3"/>
-    <w:lsdException w:uiPriority="39" w:name="toc 4"/>
-    <w:lsdException w:uiPriority="39" w:name="toc 5"/>
-    <w:lsdException w:uiPriority="39" w:name="toc 6"/>
-    <w:lsdException w:uiPriority="39" w:name="toc 7"/>
-    <w:lsdException w:uiPriority="39" w:name="toc 8"/>
-    <w:lsdException w:uiPriority="39" w:name="toc 9"/>
-    <w:lsdException w:uiPriority="99" w:name="Normal Indent"/>
-    <w:lsdException w:uiPriority="99" w:name="footnote text"/>
-    <w:lsdException w:uiPriority="99" w:name="annotation text"/>
-    <w:lsdException w:qFormat="1" w:uiPriority="99" w:name="header"/>
-    <w:lsdException w:qFormat="1" w:uiPriority="99" w:name="footer"/>
-    <w:lsdException w:uiPriority="99" w:name="index heading"/>
-    <w:lsdException w:qFormat="1" w:uiPriority="35" w:name="caption"/>
-    <w:lsdException w:uiPriority="99" w:name="table of figures"/>
-    <w:lsdException w:uiPriority="99" w:name="envelope address"/>
-    <w:lsdException w:uiPriority="99" w:name="envelope return"/>
-    <w:lsdException w:uiPriority="99" w:name="footnote reference"/>
-    <w:lsdException w:uiPriority="99" w:name="annotation reference"/>
-    <w:lsdException w:uiPriority="99" w:name="line number"/>
-    <w:lsdException w:uiPriority="99" w:name="page number"/>
-    <w:lsdException w:uiPriority="99" w:name="endnote reference"/>
-    <w:lsdException w:uiPriority="99" w:name="endnote text"/>
-    <w:lsdException w:uiPriority="99" w:name="table of authorities"/>
-    <w:lsdException w:uiPriority="99" w:name="macro"/>
-    <w:lsdException w:uiPriority="99" w:name="toa heading"/>
-    <w:lsdException w:uiPriority="99" w:name="List"/>
-    <w:lsdException w:uiPriority="99" w:name="List Bullet"/>
-    <w:lsdException w:uiPriority="99" w:name="List Number"/>
-    <w:lsdException w:uiPriority="99" w:name="List 2"/>
-    <w:lsdException w:uiPriority="99" w:name="List 3"/>
-    <w:lsdException w:uiPriority="99" w:name="List 4"/>
-    <w:lsdException w:uiPriority="99" w:name="List 5"/>
-    <w:lsdException w:uiPriority="99" w:name="List Bullet 2"/>
-    <w:lsdException w:uiPriority="99" w:name="List Bullet 3"/>
-    <w:lsdException w:uiPriority="99" w:name="List Bullet 4"/>
-    <w:lsdException w:uiPriority="99" w:name="List Bullet 5"/>
-    <w:lsdException w:uiPriority="99" w:name="List Number 2"/>
-    <w:lsdException w:uiPriority="99" w:name="List Number 3"/>
-    <w:lsdException w:uiPriority="99" w:name="List Number 4"/>
-    <w:lsdException w:uiPriority="99" w:name="List Number 5"/>
-    <w:lsdException w:qFormat="1" w:unhideWhenUsed="0" w:uiPriority="10" w:semiHidden="0" w:name="Title"/>
-    <w:lsdException w:uiPriority="99" w:name="Closing"/>
-    <w:lsdException w:uiPriority="99" w:name="Signature"/>
-    <w:lsdException w:uiPriority="1" w:name="Default Paragraph Font"/>
-    <w:lsdException w:uiPriority="99" w:name="Body Text"/>
-    <w:lsdException w:uiPriority="99" w:name="Body Text Indent"/>
-    <w:lsdException w:uiPriority="99" w:name="List Continue"/>
-    <w:lsdException w:uiPriority="99" w:name="List Continue 2"/>
-    <w:lsdException w:uiPriority="99" w:name="List Continue 3"/>
-    <w:lsdException w:uiPriority="99" w:name="List Continue 4"/>
-    <w:lsdException w:uiPriority="99" w:name="List Continue 5"/>
-    <w:lsdException w:uiPriority="99" w:name="Message Header"/>
-    <w:lsdException w:qFormat="1" w:unhideWhenUsed="0" w:uiPriority="11" w:semiHidden="0" w:name="Subtitle"/>
-    <w:lsdException w:uiPriority="99" w:name="Salutation"/>
-    <w:lsdException w:uiPriority="99" w:name="Date"/>
-    <w:lsdException w:uiPriority="99" w:name="Body Text First Indent"/>
-    <w:lsdException w:uiPriority="99" w:name="Body Text First Indent 2"/>
-    <w:lsdException w:uiPriority="99" w:name="Note Heading"/>
-    <w:lsdException w:uiPriority="99" w:name="Body Text 2"/>
-    <w:lsdException w:uiPriority="99" w:name="Body Text 3"/>
-    <w:lsdException w:uiPriority="99" w:name="Body Text Indent 2"/>
-    <w:lsdException w:uiPriority="99" w:name="Body Text Indent 3"/>
-    <w:lsdException w:uiPriority="99" w:name="Block Text"/>
-    <w:lsdException w:qFormat="1" w:uiPriority="99" w:semiHidden="0" w:name="Hyperlink"/>
-    <w:lsdException w:uiPriority="99" w:name="FollowedHyperlink"/>
-    <w:lsdException w:qFormat="1" w:unhideWhenUsed="0" w:uiPriority="22" w:semiHidden="0" w:name="Strong"/>
-    <w:lsdException w:qFormat="1" w:unhideWhenUsed="0" w:uiPriority="20" w:semiHidden="0" w:name="Emphasis"/>
-    <w:lsdException w:uiPriority="99" w:name="Document Map"/>
-    <w:lsdException w:uiPriority="99" w:name="Plain Text"/>
-    <w:lsdException w:uiPriority="99" w:name="E-mail Signature"/>
-    <w:lsdException w:qFormat="1" w:uiPriority="99" w:name="Normal (Web)"/>
-    <w:lsdException w:uiPriority="99" w:name="HTML Acronym"/>
-    <w:lsdException w:uiPriority="99" w:name="HTML Address"/>
-    <w:lsdException w:uiPriority="99" w:name="HTML Cite"/>
-    <w:lsdException w:qFormat="1" w:uiPriority="99" w:name="HTML Code"/>
-    <w:lsdException w:uiPriority="99" w:name="HTML Definition"/>
-    <w:lsdException w:uiPriority="99" w:name="HTML Keyboard"/>
-    <w:lsdException w:qFormat="1" w:uiPriority="99" w:name="HTML Preformatted"/>
-    <w:lsdException w:uiPriority="99" w:name="HTML Sample"/>
-    <w:lsdException w:uiPriority="99" w:name="HTML Typewriter"/>
-    <w:lsdException w:uiPriority="99" w:name="HTML Variable"/>
-    <w:lsdException w:qFormat="1" w:uiPriority="99" w:name="Normal Table"/>
-    <w:lsdException w:uiPriority="99" w:name="annotation subject"/>
-    <w:lsdException w:uiPriority="99" w:name="Table Simple 1"/>
-    <w:lsdException w:uiPriority="99" w:name="Table Simple 2"/>
-    <w:lsdException w:uiPriority="99" w:name="Table Simple 3"/>
-    <w:lsdException w:uiPriority="99" w:name="Table Classic 1"/>
-    <w:lsdException w:uiPriority="99" w:name="Table Classic 2"/>
-    <w:lsdException w:uiPriority="99" w:name="Table Classic 3"/>
-    <w:lsdException w:uiPriority="99" w:name="Table Classic 4"/>
-    <w:lsdException w:uiPriority="99" w:name="Table Colorful 1"/>
-    <w:lsdException w:uiPriority="99" w:name="Table Colorful 2"/>
-    <w:lsdException w:uiPriority="99" w:name="Table Colorful 3"/>
-    <w:lsdException w:uiPriority="99" w:name="Table Columns 1"/>
-    <w:lsdException w:uiPriority="99" w:name="Table Columns 2"/>
-    <w:lsdException w:uiPriority="99" w:name="Table Columns 3"/>
-    <w:lsdException w:uiPriority="99" w:name="Table Columns 4"/>
-    <w:lsdException w:uiPriority="99" w:name="Table Columns 5"/>
-    <w:lsdException w:uiPriority="99" w:name="Table Grid 1"/>
-    <w:lsdException w:uiPriority="99" w:name="Table Grid 2"/>
-    <w:lsdException w:uiPriority="99" w:name="Table Grid 3"/>
-    <w:lsdException w:uiPriority="99" w:name="Table Grid 4"/>
-    <w:lsdException w:uiPriority="99" w:name="Table Grid 5"/>
-    <w:lsdException w:uiPriority="99" w:name="Table Grid 6"/>
-    <w:lsdException w:uiPriority="99" w:name="Table Grid 7"/>
-    <w:lsdException w:uiPriority="99" w:name="Table Grid 8"/>
-    <w:lsdException w:uiPriority="99" w:name="Table List 1"/>
-    <w:lsdException w:uiPriority="99" w:name="Table List 2"/>
-    <w:lsdException w:uiPriority="99" w:name="Table List 3"/>
-    <w:lsdException w:uiPriority="99" w:name="Table List 4"/>
-    <w:lsdException w:uiPriority="99" w:name="Table List 5"/>
-    <w:lsdException w:uiPriority="99" w:name="Table List 6"/>
-    <w:lsdException w:uiPriority="99" w:name="Table List 7"/>
-    <w:lsdException w:uiPriority="99" w:name="Table List 8"/>
-    <w:lsdException w:uiPriority="99" w:name="Table 3D effects 1"/>
-    <w:lsdException w:uiPriority="99" w:name="Table 3D effects 2"/>
-    <w:lsdException w:uiPriority="99" w:name="Table 3D effects 3"/>
-    <w:lsdException w:uiPriority="99" w:name="Table Contemporary"/>
-    <w:lsdException w:uiPriority="99" w:name="Table Elegant"/>
-    <w:lsdException w:uiPriority="99" w:name="Table Professional"/>
-    <w:lsdException w:uiPriority="99" w:name="Table Subtle 1"/>
-    <w:lsdException w:uiPriority="99" w:name="Table Subtle 2"/>
-    <w:lsdException w:uiPriority="99" w:name="Table Web 1"/>
-    <w:lsdException w:uiPriority="99" w:name="Table Web 2"/>
-    <w:lsdException w:uiPriority="99" w:name="Table Web 3"/>
-    <w:lsdException w:qFormat="1" w:uiPriority="99" w:name="Balloon Text"/>
-    <w:lsdException w:unhideWhenUsed="0" w:uiPriority="59" w:semiHidden="0" w:name="Table Grid"/>
-    <w:lsdException w:uiPriority="99" w:name="Table Theme"/>
-    <w:lsdException w:unhideWhenUsed="0" w:uiPriority="60" w:semiHidden="0" w:name="Light Shading"/>
-    <w:lsdException w:unhideWhenUsed="0" w:uiPriority="61" w:semiHidden="0" w:name="Light List"/>
-    <w:lsdException w:unhideWhenUsed="0" w:uiPriority="62" w:semiHidden="0" w:name="Light Grid"/>
-    <w:lsdException w:unhideWhenUsed="0" w:uiPriority="63" w:semiHidden="0" w:name="Medium Shading 1"/>
-    <w:lsdException w:unhideWhenUsed="0" w:uiPriority="64" w:semiHidden="0" w:name="Medium Shading 2"/>
-    <w:lsdException w:unhideWhenUsed="0" w:uiPriority="65" w:semiHidden="0" w:name="Medium List 1"/>
-    <w:lsdException w:unhideWhenUsed="0" w:uiPriority="66" w:semiHidden="0" w:name="Medium List 2"/>
-    <w:lsdException w:unhideWhenUsed="0" w:uiPriority="67" w:semiHidden="0" w:name="Medium Grid 1"/>
-    <w:lsdException w:unhideWhenUsed="0" w:uiPriority="68" w:semiHidden="0" w:name="Medium Grid 2"/>
-    <w:lsdException w:unhideWhenUsed="0" w:uiPriority="69" w:semiHidden="0" w:name="Medium Grid 3"/>
-    <w:lsdException w:unhideWhenUsed="0" w:uiPriority="70" w:semiHidden="0" w:name="Dark List"/>
-    <w:lsdException w:unhideWhenUsed="0" w:uiPriority="71" w:semiHidden="0" w:name="Colorful Shading"/>
-    <w:lsdException w:unhideWhenUsed="0" w:uiPriority="72" w:semiHidden="0" w:name="Colorful List"/>
-    <w:lsdException w:unhideWhenUsed="0" w:uiPriority="73" w:semiHidden="0" w:name="Colorful Grid"/>
-    <w:lsdException w:unhideWhenUsed="0" w:uiPriority="60" w:semiHidden="0" w:name="Light Shading Accent 1"/>
-    <w:lsdException w:unhideWhenUsed="0" w:uiPriority="61" w:semiHidden="0" w:name="Light List Accent 1"/>
-    <w:lsdException w:unhideWhenUsed="0" w:uiPriority="62" w:semiHidden="0" w:name="Light Grid Accent 1"/>
-    <w:lsdException w:unhideWhenUsed="0" w:uiPriority="63" w:semiHidden="0" w:name="Medium Shading 1 Accent 1"/>
-    <w:lsdException w:unhideWhenUsed="0" w:uiPriority="64" w:semiHidden="0" w:name="Medium Shading 2 Accent 1"/>
-    <w:lsdException w:unhideWhenUsed="0" w:uiPriority="65" w:semiHidden="0" w:name="Medium List 1 Accent 1"/>
-    <w:lsdException w:unhideWhenUsed="0" w:uiPriority="66" w:semiHidden="0" w:name="Medium List 2 Accent 1"/>
-    <w:lsdException w:unhideWhenUsed="0" w:uiPriority="67" w:semiHidden="0" w:name="Medium Grid 1 Accent 1"/>
-    <w:lsdException w:unhideWhenUsed="0" w:uiPriority="68" w:semiHidden="0" w:name="Medium Grid 2 Accent 1"/>
-    <w:lsdException w:unhideWhenUsed="0" w:uiPriority="69" w:semiHidden="0" w:name="Medium Grid 3 Accent 1"/>
-    <w:lsdException w:unhideWhenUsed="0" w:uiPriority="70" w:semiHidden="0" w:name="Dark List Accent 1"/>
-    <w:lsdException w:unhideWhenUsed="0" w:uiPriority="71" w:semiHidden="0" w:name="Colorful Shading Accent 1"/>
-    <w:lsdException w:unhideWhenUsed="0" w:uiPriority="72" w:semiHidden="0" w:name="Colorful List Accent 1"/>
-    <w:lsdException w:unhideWhenUsed="0" w:uiPriority="73" w:semiHidden="0" w:name="Colorful Grid Accent 1"/>
-    <w:lsdException w:unhideWhenUsed="0" w:uiPriority="60" w:semiHidden="0" w:name="Light Shading Accent 2"/>
-    <w:lsdException w:unhideWhenUsed="0" w:uiPriority="61" w:semiHidden="0" w:name="Light List Accent 2"/>
-    <w:lsdException w:unhideWhenUsed="0" w:uiPriority="62" w:semiHidden="0" w:name="Light Grid Accent 2"/>
-    <w:lsdException w:unhideWhenUsed="0" w:uiPriority="63" w:semiHidden="0" w:name="Medium Shading 1 Accent 2"/>
-    <w:lsdException w:unhideWhenUsed="0" w:uiPriority="64" w:semiHidden="0" w:name="Medium Shading 2 Accent 2"/>
-    <w:lsdException w:unhideWhenUsed="0" w:uiPriority="65" w:semiHidden="0" w:name="Medium List 1 Accent 2"/>
-    <w:lsdException w:unhideWhenUsed="0" w:uiPriority="66" w:semiHidden="0" w:name="Medium List 2 Accent 2"/>
-    <w:lsdException w:unhideWhenUsed="0" w:uiPriority="67" w:semiHidden="0" w:name="Medium Grid 1 Accent 2"/>
-    <w:lsdException w:unhideWhenUsed="0" w:uiPriority="68" w:semiHidden="0" w:name="Medium Grid 2 Accent 2"/>
-    <w:lsdException w:unhideWhenUsed="0" w:uiPriority="69" w:semiHidden="0" w:name="Medium Grid 3 Accent 2"/>
-    <w:lsdException w:unhideWhenUsed="0" w:uiPriority="70" w:semiHidden="0" w:name="Dark List Accent 2"/>
-    <w:lsdException w:unhideWhenUsed="0" w:uiPriority="71" w:semiHidden="0" w:name="Colorful Shading Accent 2"/>
-    <w:lsdException w:unhideWhenUsed="0" w:uiPriority="72" w:semiHidden="0" w:name="Colorful List Accent 2"/>
-    <w:lsdException w:unhideWhenUsed="0" w:uiPriority="73" w:semiHidden="0" w:name="Colorful Grid Accent 2"/>
-    <w:lsdException w:unhideWhenUsed="0" w:uiPriority="60" w:semiHidden="0" w:name="Light Shading Accent 3"/>
-    <w:lsdException w:unhideWhenUsed="0" w:uiPriority="61" w:semiHidden="0" w:name="Light List Accent 3"/>
-    <w:lsdException w:unhideWhenUsed="0" w:uiPriority="62" w:semiHidden="0" w:name="Light Grid Accent 3"/>
-    <w:lsdException w:unhideWhenUsed="0" w:uiPriority="63" w:semiHidden="0" w:name="Medium Shading 1 Accent 3"/>
-    <w:lsdException w:unhideWhenUsed="0" w:uiPriority="64" w:semiHidden="0" w:name="Medium Shading 2 Accent 3"/>
-    <w:lsdException w:unhideWhenUsed="0" w:uiPriority="65" w:semiHidden="0" w:name="Medium List 1 Accent 3"/>
-    <w:lsdException w:unhideWhenUsed="0" w:uiPriority="66" w:semiHidden="0" w:name="Medium List 2 Accent 3"/>
-    <w:lsdException w:unhideWhenUsed="0" w:uiPriority="67" w:semiHidden="0" w:name="Medium Grid 1 Accent 3"/>
-    <w:lsdException w:unhideWhenUsed="0" w:uiPriority="68" w:semiHidden="0" w:name="Medium Grid 2 Accent 3"/>
-    <w:lsdException w:unhideWhenUsed="0" w:uiPriority="69" w:semiHidden="0" w:name="Medium Grid 3 Accent 3"/>
-    <w:lsdException w:unhideWhenUsed="0" w:uiPriority="70" w:semiHidden="0" w:name="Dark List Accent 3"/>
-    <w:lsdException w:unhideWhenUsed="0" w:uiPriority="71" w:semiHidden="0" w:name="Colorful Shading Accent 3"/>
-    <w:lsdException w:unhideWhenUsed="0" w:uiPriority="72" w:semiHidden="0" w:name="Colorful List Accent 3"/>
-    <w:lsdException w:unhideWhenUsed="0" w:uiPriority="73" w:semiHidden="0" w:name="Colorful Grid Accent 3"/>
-    <w:lsdException w:unhideWhenUsed="0" w:uiPriority="60" w:semiHidden="0" w:name="Light Shading Accent 4"/>
-    <w:lsdException w:unhideWhenUsed="0" w:uiPriority="61" w:semiHidden="0" w:name="Light List Accent 4"/>
-    <w:lsdException w:unhideWhenUsed="0" w:uiPriority="62" w:semiHidden="0" w:name="Light Grid Accent 4"/>
-    <w:lsdException w:unhideWhenUsed="0" w:uiPriority="63" w:semiHidden="0" w:name="Medium Shading 1 Accent 4"/>
-    <w:lsdException w:unhideWhenUsed="0" w:uiPriority="64" w:semiHidden="0" w:name="Medium Shading 2 Accent 4"/>
-    <w:lsdException w:unhideWhenUsed="0" w:uiPriority="65" w:semiHidden="0" w:name="Medium List 1 Accent 4"/>
-    <w:lsdException w:unhideWhenUsed="0" w:uiPriority="66" w:semiHidden="0" w:name="Medium List 2 Accent 4"/>
-    <w:lsdException w:unhideWhenUsed="0" w:uiPriority="67" w:semiHidden="0" w:name="Medium Grid 1 Accent 4"/>
-    <w:lsdException w:unhideWhenUsed="0" w:uiPriority="68" w:semiHidden="0" w:name="Medium Grid 2 Accent 4"/>
-    <w:lsdException w:unhideWhenUsed="0" w:uiPriority="69" w:semiHidden="0" w:name="Medium Grid 3 Accent 4"/>
-    <w:lsdException w:unhideWhenUsed="0" w:uiPriority="70" w:semiHidden="0" w:name="Dark List Accent 4"/>
-    <w:lsdException w:unhideWhenUsed="0" w:uiPriority="71" w:semiHidden="0" w:name="Colorful Shading Accent 4"/>
-    <w:lsdException w:unhideWhenUsed="0" w:uiPriority="72" w:semiHidden="0" w:name="Colorful List Accent 4"/>
-    <w:lsdException w:unhideWhenUsed="0" w:uiPriority="73" w:semiHidden="0" w:name="Colorful Grid Accent 4"/>
-    <w:lsdException w:unhideWhenUsed="0" w:uiPriority="60" w:semiHidden="0" w:name="Light Shading Accent 5"/>
-    <w:lsdException w:unhideWhenUsed="0" w:uiPriority="61" w:semiHidden="0" w:name="Light List Accent 5"/>
-    <w:lsdException w:unhideWhenUsed="0" w:uiPriority="62" w:semiHidden="0" w:name="Light Grid Accent 5"/>
-    <w:lsdException w:unhideWhenUsed="0" w:uiPriority="63" w:semiHidden="0" w:name="Medium Shading 1 Accent 5"/>
-    <w:lsdException w:unhideWhenUsed="0" w:uiPriority="64" w:semiHidden="0" w:name="Medium Shading 2 Accent 5"/>
-    <w:lsdException w:unhideWhenUsed="0" w:uiPriority="65" w:semiHidden="0" w:name="Medium List 1 Accent 5"/>
-    <w:lsdException w:unhideWhenUsed="0" w:uiPriority="66" w:semiHidden="0" w:name="Medium List 2 Accent 5"/>
-    <w:lsdException w:unhideWhenUsed="0" w:uiPriority="67" w:semiHidden="0" w:name="Medium Grid 1 Accent 5"/>
-    <w:lsdException w:unhideWhenUsed="0" w:uiPriority="68" w:semiHidden="0" w:name="Medium Grid 2 Accent 5"/>
-    <w:lsdException w:unhideWhenUsed="0" w:uiPriority="69" w:semiHidden="0" w:name="Medium Grid 3 Accent 5"/>
-    <w:lsdException w:unhideWhenUsed="0" w:uiPriority="70" w:semiHidden="0" w:name="Dark List Accent 5"/>
-    <w:lsdException w:unhideWhenUsed="0" w:uiPriority="71" w:semiHidden="0" w:name="Colorful Shading Accent 5"/>
-    <w:lsdException w:unhideWhenUsed="0" w:uiPriority="72" w:semiHidden="0" w:name="Colorful List Accent 5"/>
-    <w:lsdException w:unhideWhenUsed="0" w:uiPriority="73" w:semiHidden="0" w:name="Colorful Grid Accent 5"/>
-    <w:lsdException w:unhideWhenUsed="0" w:uiPriority="60" w:semiHidden="0" w:name="Light Shading Accent 6"/>
-    <w:lsdException w:unhideWhenUsed="0" w:uiPriority="61" w:semiHidden="0" w:name="Light List Accent 6"/>
-    <w:lsdException w:unhideWhenUsed="0" w:uiPriority="62" w:semiHidden="0" w:name="Light Grid Accent 6"/>
-    <w:lsdException w:unhideWhenUsed="0" w:uiPriority="63" w:semiHidden="0" w:name="Medium Shading 1 Accent 6"/>
-    <w:lsdException w:unhideWhenUsed="0" w:uiPriority="64" w:semiHidden="0" w:name="Medium Shading 2 Accent 6"/>
-    <w:lsdException w:unhideWhenUsed="0" w:uiPriority="65" w:semiHidden="0" w:name="Medium List 1 Accent 6"/>
-    <w:lsdException w:unhideWhenUsed="0" w:uiPriority="66" w:semiHidden="0" w:name="Medium List 2 Accent 6"/>
-    <w:lsdException w:unhideWhenUsed="0" w:uiPriority="67" w:semiHidden="0" w:name="Medium Grid 1 Accent 6"/>
-    <w:lsdException w:unhideWhenUsed="0" w:uiPriority="68" w:semiHidden="0" w:name="Medium Grid 2 Accent 6"/>
-    <w:lsdException w:unhideWhenUsed="0" w:uiPriority="69" w:semiHidden="0" w:name="Medium Grid 3 Accent 6"/>
-    <w:lsdException w:unhideWhenUsed="0" w:uiPriority="70" w:semiHidden="0" w:name="Dark List Accent 6"/>
-    <w:lsdException w:unhideWhenUsed="0" w:uiPriority="71" w:semiHidden="0" w:name="Colorful Shading Accent 6"/>
-    <w:lsdException w:unhideWhenUsed="0" w:uiPriority="72" w:semiHidden="0" w:name="Colorful List Accent 6"/>
-    <w:lsdException w:unhideWhenUsed="0" w:uiPriority="73" w:semiHidden="0" w:name="Colorful Grid Accent 6"/>
+  <w:latentStyles w:defLockedState="0" w:defUIPriority="99" w:defSemiHidden="1" w:defUnhideWhenUsed="1" w:defQFormat="0" w:count="267">
+    <w:lsdException w:name="Normal" w:semiHidden="0" w:uiPriority="0" w:unhideWhenUsed="0" w:qFormat="1"/>
+    <w:lsdException w:name="heading 1" w:semiHidden="0" w:uiPriority="9" w:unhideWhenUsed="0" w:qFormat="1"/>
+    <w:lsdException w:name="heading 2" w:semiHidden="0" w:uiPriority="9" w:unhideWhenUsed="0" w:qFormat="1"/>
+    <w:lsdException w:name="heading 3" w:uiPriority="9" w:qFormat="1"/>
+    <w:lsdException w:name="heading 4" w:uiPriority="9" w:qFormat="1"/>
+    <w:lsdException w:name="heading 5" w:uiPriority="9" w:qFormat="1"/>
+    <w:lsdException w:name="heading 6" w:uiPriority="9" w:qFormat="1"/>
+    <w:lsdException w:name="heading 7" w:uiPriority="9" w:qFormat="1"/>
+    <w:lsdException w:name="heading 8" w:uiPriority="9" w:qFormat="1"/>
+    <w:lsdException w:name="heading 9" w:uiPriority="9" w:qFormat="1"/>
+    <w:lsdException w:name="toc 1" w:uiPriority="39"/>
+    <w:lsdException w:name="toc 2" w:uiPriority="39"/>
+    <w:lsdException w:name="toc 3" w:uiPriority="39"/>
+    <w:lsdException w:name="toc 4" w:uiPriority="39"/>
+    <w:lsdException w:name="toc 5" w:uiPriority="39"/>
+    <w:lsdException w:name="toc 6" w:uiPriority="39"/>
+    <w:lsdException w:name="toc 7" w:uiPriority="39"/>
+    <w:lsdException w:name="toc 8" w:uiPriority="39"/>
+    <w:lsdException w:name="toc 9" w:uiPriority="39"/>
+    <w:lsdException w:name="header" w:qFormat="1"/>
+    <w:lsdException w:name="footer" w:qFormat="1"/>
+    <w:lsdException w:name="caption" w:uiPriority="35" w:qFormat="1"/>
+    <w:lsdException w:name="Title" w:semiHidden="0" w:uiPriority="10" w:unhideWhenUsed="0" w:qFormat="1"/>
+    <w:lsdException w:name="Default Paragraph Font" w:uiPriority="1"/>
+    <w:lsdException w:name="Subtitle" w:semiHidden="0" w:uiPriority="11" w:unhideWhenUsed="0" w:qFormat="1"/>
+    <w:lsdException w:name="Hyperlink" w:semiHidden="0" w:qFormat="1"/>
+    <w:lsdException w:name="Strong" w:semiHidden="0" w:uiPriority="22" w:unhideWhenUsed="0" w:qFormat="1"/>
+    <w:lsdException w:name="Emphasis" w:semiHidden="0" w:uiPriority="20" w:unhideWhenUsed="0" w:qFormat="1"/>
+    <w:lsdException w:name="Normal (Web)" w:qFormat="1"/>
+    <w:lsdException w:name="HTML Code" w:qFormat="1"/>
+    <w:lsdException w:name="HTML Preformatted" w:qFormat="1"/>
+    <w:lsdException w:name="Normal Table" w:qFormat="1"/>
+    <w:lsdException w:name="Balloon Text" w:qFormat="1"/>
+    <w:lsdException w:name="Table Grid" w:semiHidden="0" w:uiPriority="59" w:unhideWhenUsed="0"/>
+    <w:lsdException w:name="Light Shading" w:semiHidden="0" w:uiPriority="60" w:unhideWhenUsed="0"/>
+    <w:lsdException w:name="Light List" w:semiHidden="0" w:uiPriority="61" w:unhideWhenUsed="0"/>
+    <w:lsdException w:name="Light Grid" w:semiHidden="0" w:uiPriority="62" w:unhideWhenUsed="0"/>
+    <w:lsdException w:name="Medium Shading 1" w:semiHidden="0" w:uiPriority="63" w:unhideWhenUsed="0"/>
+    <w:lsdException w:name="Medium Shading 2" w:semiHidden="0" w:uiPriority="64" w:unhideWhenUsed="0"/>
+    <w:lsdException w:name="Medium List 1" w:semiHidden="0" w:uiPriority="65" w:unhideWhenUsed="0"/>
+    <w:lsdException w:name="Medium List 2" w:semiHidden="0" w:uiPriority="66" w:unhideWhenUsed="0"/>
+    <w:lsdException w:name="Medium Grid 1" w:semiHidden="0" w:uiPriority="67" w:unhideWhenUsed="0"/>
+    <w:lsdException w:name="Medium Grid 2" w:semiHidden="0" w:uiPriority="68" w:unhideWhenUsed="0"/>
+    <w:lsdException w:name="Medium Grid 3" w:semiHidden="0" w:uiPriority="69" w:unhideWhenUsed="0"/>
+    <w:lsdException w:name="Dark List" w:semiHidden="0" w:uiPriority="70" w:unhideWhenUsed="0"/>
+    <w:lsdException w:name="Colorful Shading" w:semiHidden="0" w:uiPriority="71" w:unhideWhenUsed="0"/>
+    <w:lsdException w:name="Colorful List" w:semiHidden="0" w:uiPriority="72" w:unhideWhenUsed="0"/>
+    <w:lsdException w:name="Colorful Grid" w:semiHidden="0" w:uiPriority="73" w:unhideWhenUsed="0"/>
+    <w:lsdException w:name="Light Shading Accent 1" w:semiHidden="0" w:uiPriority="60" w:unhideWhenUsed="0"/>
+    <w:lsdException w:name="Light List Accent 1" w:semiHidden="0" w:uiPriority="61" w:unhideWhenUsed="0"/>
+    <w:lsdException w:name="Light Grid Accent 1" w:semiHidden="0" w:uiPriority="62" w:unhideWhenUsed="0"/>
+    <w:lsdException w:name="Medium Shading 1 Accent 1" w:semiHidden="0" w:uiPriority="63" w:unhideWhenUsed="0"/>
+    <w:lsdException w:name="Medium Shading 2 Accent 1" w:semiHidden="0" w:uiPriority="64" w:unhideWhenUsed="0"/>
+    <w:lsdException w:name="Medium List 1 Accent 1" w:semiHidden="0" w:uiPriority="65" w:unhideWhenUsed="0"/>
+    <w:lsdException w:name="Medium List 2 Accent 1" w:semiHidden="0" w:uiPriority="66" w:unhideWhenUsed="0"/>
+    <w:lsdException w:name="Medium Grid 1 Accent 1" w:semiHidden="0" w:uiPriority="67" w:unhideWhenUsed="0"/>
+    <w:lsdException w:name="Medium Grid 2 Accent 1" w:semiHidden="0" w:uiPriority="68" w:unhideWhenUsed="0"/>
+    <w:lsdException w:name="Medium Grid 3 Accent 1" w:semiHidden="0" w:uiPriority="69" w:unhideWhenUsed="0"/>
+    <w:lsdException w:name="Dark List Accent 1" w:semiHidden="0" w:uiPriority="70" w:unhideWhenUsed="0"/>
+    <w:lsdException w:name="Colorful Shading Accent 1" w:semiHidden="0" w:uiPriority="71" w:unhideWhenUsed="0"/>
+    <w:lsdException w:name="Colorful List Accent 1" w:semiHidden="0" w:uiPriority="72" w:unhideWhenUsed="0"/>
+    <w:lsdException w:name="Colorful Grid Accent 1" w:semiHidden="0" w:uiPriority="73" w:unhideWhenUsed="0"/>
+    <w:lsdException w:name="Light Shading Accent 2" w:semiHidden="0" w:uiPriority="60" w:unhideWhenUsed="0"/>
+    <w:lsdException w:name="Light List Accent 2" w:semiHidden="0" w:uiPriority="61" w:unhideWhenUsed="0"/>
+    <w:lsdException w:name="Light Grid Accent 2" w:semiHidden="0" w:uiPriority="62" w:unhideWhenUsed="0"/>
+    <w:lsdException w:name="Medium Shading 1 Accent 2" w:semiHidden="0" w:uiPriority="63" w:unhideWhenUsed="0"/>
+    <w:lsdException w:name="Medium Shading 2 Accent 2" w:semiHidden="0" w:uiPriority="64" w:unhideWhenUsed="0"/>
+    <w:lsdException w:name="Medium List 1 Accent 2" w:semiHidden="0" w:uiPriority="65" w:unhideWhenUsed="0"/>
+    <w:lsdException w:name="Medium List 2 Accent 2" w:semiHidden="0" w:uiPriority="66" w:unhideWhenUsed="0"/>
+    <w:lsdException w:name="Medium Grid 1 Accent 2" w:semiHidden="0" w:uiPriority="67" w:unhideWhenUsed="0"/>
+    <w:lsdException w:name="Medium Grid 2 Accent 2" w:semiHidden="0" w:uiPriority="68" w:unhideWhenUsed="0"/>
+    <w:lsdException w:name="Medium Grid 3 Accent 2" w:semiHidden="0" w:uiPriority="69" w:unhideWhenUsed="0"/>
+    <w:lsdException w:name="Dark List Accent 2" w:semiHidden="0" w:uiPriority="70" w:unhideWhenUsed="0"/>
+    <w:lsdException w:name="Colorful Shading Accent 2" w:semiHidden="0" w:uiPriority="71" w:unhideWhenUsed="0"/>
+    <w:lsdException w:name="Colorful List Accent 2" w:semiHidden="0" w:uiPriority="72" w:unhideWhenUsed="0"/>
+    <w:lsdException w:name="Colorful Grid Accent 2" w:semiHidden="0" w:uiPriority="73" w:unhideWhenUsed="0"/>
+    <w:lsdException w:name="Light Shading Accent 3" w:semiHidden="0" w:uiPriority="60" w:unhideWhenUsed="0"/>
+    <w:lsdException w:name="Light List Accent 3" w:semiHidden="0" w:uiPriority="61" w:unhideWhenUsed="0"/>
+    <w:lsdException w:name="Light Grid Accent 3" w:semiHidden="0" w:uiPriority="62" w:unhideWhenUsed="0"/>
+    <w:lsdException w:name="Medium Shading 1 Accent 3" w:semiHidden="0" w:uiPriority="63" w:unhideWhenUsed="0"/>
+    <w:lsdException w:name="Medium Shading 2 Accent 3" w:semiHidden="0" w:uiPriority="64" w:unhideWhenUsed="0"/>
+    <w:lsdException w:name="Medium List 1 Accent 3" w:semiHidden="0" w:uiPriority="65" w:unhideWhenUsed="0"/>
+    <w:lsdException w:name="Medium List 2 Accent 3" w:semiHidden="0" w:uiPriority="66" w:unhideWhenUsed="0"/>
+    <w:lsdException w:name="Medium Grid 1 Accent 3" w:semiHidden="0" w:uiPriority="67" w:unhideWhenUsed="0"/>
+    <w:lsdException w:name="Medium Grid 2 Accent 3" w:semiHidden="0" w:uiPriority="68" w:unhideWhenUsed="0"/>
+    <w:lsdException w:name="Medium Grid 3 Accent 3" w:semiHidden="0" w:uiPriority="69" w:unhideWhenUsed="0"/>
+    <w:lsdException w:name="Dark List Accent 3" w:semiHidden="0" w:uiPriority="70" w:unhideWhenUsed="0"/>
+    <w:lsdException w:name="Colorful Shading Accent 3" w:semiHidden="0" w:uiPriority="71" w:unhideWhenUsed="0"/>
+    <w:lsdException w:name="Colorful List Accent 3" w:semiHidden="0" w:uiPriority="72" w:unhideWhenUsed="0"/>
+    <w:lsdException w:name="Colorful Grid Accent 3" w:semiHidden="0" w:uiPriority="73" w:unhideWhenUsed="0"/>
+    <w:lsdException w:name="Light Shading Accent 4" w:semiHidden="0" w:uiPriority="60" w:unhideWhenUsed="0"/>
+    <w:lsdException w:name="Light List Accent 4" w:semiHidden="0" w:uiPriority="61" w:unhideWhenUsed="0"/>
+    <w:lsdException w:name="Light Grid Accent 4" w:semiHidden="0" w:uiPriority="62" w:unhideWhenUsed="0"/>
+    <w:lsdException w:name="Medium Shading 1 Accent 4" w:semiHidden="0" w:uiPriority="63" w:unhideWhenUsed="0"/>
+    <w:lsdException w:name="Medium Shading 2 Accent 4" w:semiHidden="0" w:uiPriority="64" w:unhideWhenUsed="0"/>
+    <w:lsdException w:name="Medium List 1 Accent 4" w:semiHidden="0" w:uiPriority="65" w:unhideWhenUsed="0"/>
+    <w:lsdException w:name="Medium List 2 Accent 4" w:semiHidden="0" w:uiPriority="66" w:unhideWhenUsed="0"/>
+    <w:lsdException w:name="Medium Grid 1 Accent 4" w:semiHidden="0" w:uiPriority="67" w:unhideWhenUsed="0"/>
+    <w:lsdException w:name="Medium Grid 2 Accent 4" w:semiHidden="0" w:uiPriority="68" w:unhideWhenUsed="0"/>
+    <w:lsdException w:name="Medium Grid 3 Accent 4" w:semiHidden="0" w:uiPriority="69" w:unhideWhenUsed="0"/>
+    <w:lsdException w:name="Dark List Accent 4" w:semiHidden="0" w:uiPriority="70" w:unhideWhenUsed="0"/>
+    <w:lsdException w:name="Colorful Shading Accent 4" w:semiHidden="0" w:uiPriority="71" w:unhideWhenUsed="0"/>
+    <w:lsdException w:name="Colorful List Accent 4" w:semiHidden="0" w:uiPriority="72" w:unhideWhenUsed="0"/>
+    <w:lsdException w:name="Colorful Grid Accent 4" w:semiHidden="0" w:uiPriority="73" w:unhideWhenUsed="0"/>
+    <w:lsdException w:name="Light Shading Accent 5" w:semiHidden="0" w:uiPriority="60" w:unhideWhenUsed="0"/>
+    <w:lsdException w:name="Light List Accent 5" w:semiHidden="0" w:uiPriority="61" w:unhideWhenUsed="0"/>
+    <w:lsdException w:name="Light Grid Accent 5" w:semiHidden="0" w:uiPriority="62" w:unhideWhenUsed="0"/>
+    <w:lsdException w:name="Medium Shading 1 Accent 5" w:semiHidden="0" w:uiPriority="63" w:unhideWhenUsed="0"/>
+    <w:lsdException w:name="Medium Shading 2 Accent 5" w:semiHidden="0" w:uiPriority="64" w:unhideWhenUsed="0"/>
+    <w:lsdException w:name="Medium List 1 Accent 5" w:semiHidden="0" w:uiPriority="65" w:unhideWhenUsed="0"/>
+    <w:lsdException w:name="Medium List 2 Accent 5" w:semiHidden="0" w:uiPriority="66" w:unhideWhenUsed="0"/>
+    <w:lsdException w:name="Medium Grid 1 Accent 5" w:semiHidden="0" w:uiPriority="67" w:unhideWhenUsed="0"/>
+    <w:lsdException w:name="Medium Grid 2 Accent 5" w:semiHidden="0" w:uiPriority="68" w:unhideWhenUsed="0"/>
+    <w:lsdException w:name="Medium Grid 3 Accent 5" w:semiHidden="0" w:uiPriority="69" w:unhideWhenUsed="0"/>
+    <w:lsdException w:name="Dark List Accent 5" w:semiHidden="0" w:uiPriority="70" w:unhideWhenUsed="0"/>
+    <w:lsdException w:name="Colorful Shading Accent 5" w:semiHidden="0" w:uiPriority="71" w:unhideWhenUsed="0"/>
+    <w:lsdException w:name="Colorful List Accent 5" w:semiHidden="0" w:uiPriority="72" w:unhideWhenUsed="0"/>
+    <w:lsdException w:name="Colorful Grid Accent 5" w:semiHidden="0" w:uiPriority="73" w:unhideWhenUsed="0"/>
+    <w:lsdException w:name="Light Shading Accent 6" w:semiHidden="0" w:uiPriority="60" w:unhideWhenUsed="0"/>
+    <w:lsdException w:name="Light List Accent 6" w:semiHidden="0" w:uiPriority="61" w:unhideWhenUsed="0"/>
+    <w:lsdException w:name="Light Grid Accent 6" w:semiHidden="0" w:uiPriority="62" w:unhideWhenUsed="0"/>
+    <w:lsdException w:name="Medium Shading 1 Accent 6" w:semiHidden="0" w:uiPriority="63" w:unhideWhenUsed="0"/>
+    <w:lsdException w:name="Medium Shading 2 Accent 6" w:semiHidden="0" w:uiPriority="64" w:unhideWhenUsed="0"/>
+    <w:lsdException w:name="Medium List 1 Accent 6" w:semiHidden="0" w:uiPriority="65" w:unhideWhenUsed="0"/>
+    <w:lsdException w:name="Medium List 2 Accent 6" w:semiHidden="0" w:uiPriority="66" w:unhideWhenUsed="0"/>
+    <w:lsdException w:name="Medium Grid 1 Accent 6" w:semiHidden="0" w:uiPriority="67" w:unhideWhenUsed="0"/>
+    <w:lsdException w:name="Medium Grid 2 Accent 6" w:semiHidden="0" w:uiPriority="68" w:unhideWhenUsed="0"/>
+    <w:lsdException w:name="Medium Grid 3 Accent 6" w:semiHidden="0" w:uiPriority="69" w:unhideWhenUsed="0"/>
+    <w:lsdException w:name="Dark List Accent 6" w:semiHidden="0" w:uiPriority="70" w:unhideWhenUsed="0"/>
+    <w:lsdException w:name="Colorful Shading Accent 6" w:semiHidden="0" w:uiPriority="71" w:unhideWhenUsed="0"/>
+    <w:lsdException w:name="Colorful List Accent 6" w:semiHidden="0" w:uiPriority="72" w:unhideWhenUsed="0"/>
+    <w:lsdException w:name="Colorful Grid Accent 6" w:semiHidden="0" w:uiPriority="73" w:unhideWhenUsed="0"/>
+    <w:lsdException w:name="Subtle Emphasis" w:semiHidden="0" w:uiPriority="19" w:unhideWhenUsed="0" w:qFormat="1"/>
+    <w:lsdException w:name="Intense Emphasis" w:semiHidden="0" w:uiPriority="21" w:unhideWhenUsed="0" w:qFormat="1"/>
+    <w:lsdException w:name="Subtle Reference" w:semiHidden="0" w:uiPriority="31" w:unhideWhenUsed="0" w:qFormat="1"/>
+    <w:lsdException w:name="Intense Reference" w:semiHidden="0" w:uiPriority="32" w:unhideWhenUsed="0" w:qFormat="1"/>
+    <w:lsdException w:name="Book Title" w:semiHidden="0" w:uiPriority="33" w:unhideWhenUsed="0" w:qFormat="1"/>
+    <w:lsdException w:name="Bibliography" w:uiPriority="37"/>
+    <w:lsdException w:name="TOC Heading" w:uiPriority="39" w:qFormat="1"/>
   </w:latentStyles>
-  <w:style w:type="paragraph" w:default="1" w:styleId="1">
+  <w:style w:type="paragraph" w:default="1" w:styleId="a">
     <w:name w:val="Normal"/>
     <w:qFormat/>
-    <w:uiPriority w:val="0"/>
+    <w:rsid w:val="004F3F02"/>
     <w:pPr>
       <w:widowControl w:val="0"/>
       <w:jc w:val="both"/>
     </w:pPr>
     <w:rPr>
-      <w:rFonts w:asciiTheme="minorHAnsi" w:hAnsiTheme="minorHAnsi" w:eastAsiaTheme="minorEastAsia" w:cstheme="minorBidi"/>
+      <w:rFonts w:asciiTheme="minorHAnsi" w:eastAsiaTheme="minorEastAsia" w:hAnsiTheme="minorHAnsi" w:cstheme="minorBidi"/>
       <w:kern w:val="2"/>
       <w:sz w:val="21"/>
       <w:szCs w:val="22"/>
-      <w:lang w:val="en-US" w:eastAsia="zh-CN" w:bidi="ar-SA"/>
     </w:rPr>
   </w:style>
-  <w:style w:type="paragraph" w:styleId="2">
+  <w:style w:type="paragraph" w:styleId="1">
     <w:name w:val="heading 1"/>
-    <w:basedOn w:val="1"/>
-    <w:next w:val="1"/>
-    <w:link w:val="13"/>
+    <w:basedOn w:val="a"/>
+    <w:next w:val="a"/>
+    <w:link w:val="1Char"/>
+    <w:uiPriority w:val="9"/>
     <w:qFormat/>
-    <w:uiPriority w:val="9"/>
+    <w:rsid w:val="004F3F02"/>
     <w:pPr>
       <w:widowControl/>
       <w:spacing w:before="100" w:beforeAutospacing="1" w:after="100" w:afterAutospacing="1"/>
@@ -2321,7 +2432,7 @@
       <w:outlineLvl w:val="0"/>
     </w:pPr>
     <w:rPr>
-      <w:rFonts w:ascii="宋体" w:hAnsi="宋体" w:eastAsia="宋体" w:cs="宋体"/>
+      <w:rFonts w:ascii="宋体" w:eastAsia="宋体" w:hAnsi="宋体" w:cs="宋体"/>
       <w:b/>
       <w:bCs/>
       <w:kern w:val="36"/>
@@ -2329,13 +2440,14 @@
       <w:szCs w:val="48"/>
     </w:rPr>
   </w:style>
-  <w:style w:type="paragraph" w:styleId="3">
+  <w:style w:type="paragraph" w:styleId="2">
     <w:name w:val="heading 2"/>
-    <w:basedOn w:val="1"/>
-    <w:next w:val="1"/>
-    <w:link w:val="14"/>
+    <w:basedOn w:val="a"/>
+    <w:next w:val="a"/>
+    <w:link w:val="2Char"/>
+    <w:uiPriority w:val="9"/>
     <w:qFormat/>
-    <w:uiPriority w:val="9"/>
+    <w:rsid w:val="004F3F02"/>
     <w:pPr>
       <w:widowControl/>
       <w:spacing w:before="100" w:beforeAutospacing="1" w:after="100" w:afterAutospacing="1"/>
@@ -2343,7 +2455,7 @@
       <w:outlineLvl w:val="1"/>
     </w:pPr>
     <w:rPr>
-      <w:rFonts w:ascii="宋体" w:hAnsi="宋体" w:eastAsia="宋体" w:cs="宋体"/>
+      <w:rFonts w:ascii="宋体" w:eastAsia="宋体" w:hAnsi="宋体" w:cs="宋体"/>
       <w:b/>
       <w:bCs/>
       <w:kern w:val="0"/>
@@ -2351,20 +2463,20 @@
       <w:szCs w:val="36"/>
     </w:rPr>
   </w:style>
-  <w:style w:type="character" w:default="1" w:styleId="9">
+  <w:style w:type="character" w:default="1" w:styleId="a0">
     <w:name w:val="Default Paragraph Font"/>
+    <w:uiPriority w:val="1"/>
     <w:semiHidden/>
     <w:unhideWhenUsed/>
-    <w:uiPriority w:val="1"/>
   </w:style>
-  <w:style w:type="table" w:default="1" w:styleId="12">
+  <w:style w:type="table" w:default="1" w:styleId="a1">
     <w:name w:val="Normal Table"/>
+    <w:uiPriority w:val="99"/>
     <w:semiHidden/>
     <w:unhideWhenUsed/>
     <w:qFormat/>
-    <w:uiPriority w:val="99"/>
     <w:tblPr>
-      <w:tblLayout w:type="fixed"/>
+      <w:tblInd w:w="0" w:type="dxa"/>
       <w:tblCellMar>
         <w:top w:w="0" w:type="dxa"/>
         <w:left w:w="108" w:type="dxa"/>
@@ -2373,27 +2485,35 @@
       </w:tblCellMar>
     </w:tblPr>
   </w:style>
-  <w:style w:type="paragraph" w:styleId="4">
+  <w:style w:type="numbering" w:default="1" w:styleId="a2">
+    <w:name w:val="No List"/>
+    <w:uiPriority w:val="99"/>
+    <w:semiHidden/>
+    <w:unhideWhenUsed/>
+  </w:style>
+  <w:style w:type="paragraph" w:styleId="a3">
     <w:name w:val="Balloon Text"/>
-    <w:basedOn w:val="1"/>
-    <w:link w:val="18"/>
+    <w:basedOn w:val="a"/>
+    <w:link w:val="Char"/>
+    <w:uiPriority w:val="99"/>
     <w:semiHidden/>
     <w:unhideWhenUsed/>
     <w:qFormat/>
-    <w:uiPriority w:val="99"/>
+    <w:rsid w:val="004F3F02"/>
     <w:rPr>
       <w:sz w:val="18"/>
       <w:szCs w:val="18"/>
     </w:rPr>
   </w:style>
-  <w:style w:type="paragraph" w:styleId="5">
+  <w:style w:type="paragraph" w:styleId="a4">
     <w:name w:val="footer"/>
-    <w:basedOn w:val="1"/>
-    <w:link w:val="17"/>
+    <w:basedOn w:val="a"/>
+    <w:link w:val="Char0"/>
+    <w:uiPriority w:val="99"/>
     <w:semiHidden/>
     <w:unhideWhenUsed/>
     <w:qFormat/>
-    <w:uiPriority w:val="99"/>
+    <w:rsid w:val="004F3F02"/>
     <w:pPr>
       <w:tabs>
         <w:tab w:val="center" w:pos="4153"/>
@@ -2407,17 +2527,18 @@
       <w:szCs w:val="18"/>
     </w:rPr>
   </w:style>
-  <w:style w:type="paragraph" w:styleId="6">
+  <w:style w:type="paragraph" w:styleId="a5">
     <w:name w:val="header"/>
-    <w:basedOn w:val="1"/>
-    <w:link w:val="16"/>
+    <w:basedOn w:val="a"/>
+    <w:link w:val="Char1"/>
+    <w:uiPriority w:val="99"/>
     <w:semiHidden/>
     <w:unhideWhenUsed/>
     <w:qFormat/>
-    <w:uiPriority w:val="99"/>
+    <w:rsid w:val="004F3F02"/>
     <w:pPr>
       <w:pBdr>
-        <w:bottom w:val="single" w:color="auto" w:sz="6" w:space="1"/>
+        <w:bottom w:val="single" w:sz="6" w:space="1" w:color="auto"/>
       </w:pBdr>
       <w:tabs>
         <w:tab w:val="center" w:pos="4153"/>
@@ -2431,14 +2552,15 @@
       <w:szCs w:val="18"/>
     </w:rPr>
   </w:style>
-  <w:style w:type="paragraph" w:styleId="7">
+  <w:style w:type="paragraph" w:styleId="HTML">
     <w:name w:val="HTML Preformatted"/>
-    <w:basedOn w:val="1"/>
-    <w:link w:val="15"/>
+    <w:basedOn w:val="a"/>
+    <w:link w:val="HTMLChar"/>
+    <w:uiPriority w:val="99"/>
     <w:semiHidden/>
     <w:unhideWhenUsed/>
     <w:qFormat/>
-    <w:uiPriority w:val="99"/>
+    <w:rsid w:val="004F3F02"/>
     <w:pPr>
       <w:widowControl/>
       <w:tabs>
@@ -2462,62 +2584,66 @@
       <w:jc w:val="left"/>
     </w:pPr>
     <w:rPr>
-      <w:rFonts w:ascii="宋体" w:hAnsi="宋体" w:eastAsia="宋体" w:cs="宋体"/>
+      <w:rFonts w:ascii="宋体" w:eastAsia="宋体" w:hAnsi="宋体" w:cs="宋体"/>
       <w:kern w:val="0"/>
       <w:sz w:val="24"/>
       <w:szCs w:val="24"/>
     </w:rPr>
   </w:style>
-  <w:style w:type="paragraph" w:styleId="8">
+  <w:style w:type="paragraph" w:styleId="a6">
     <w:name w:val="Normal (Web)"/>
-    <w:basedOn w:val="1"/>
+    <w:basedOn w:val="a"/>
+    <w:uiPriority w:val="99"/>
     <w:semiHidden/>
     <w:unhideWhenUsed/>
     <w:qFormat/>
-    <w:uiPriority w:val="99"/>
+    <w:rsid w:val="004F3F02"/>
     <w:pPr>
       <w:widowControl/>
       <w:spacing w:before="100" w:beforeAutospacing="1" w:after="100" w:afterAutospacing="1"/>
       <w:jc w:val="left"/>
     </w:pPr>
     <w:rPr>
-      <w:rFonts w:ascii="宋体" w:hAnsi="宋体" w:eastAsia="宋体" w:cs="宋体"/>
+      <w:rFonts w:ascii="宋体" w:eastAsia="宋体" w:hAnsi="宋体" w:cs="宋体"/>
       <w:kern w:val="0"/>
       <w:sz w:val="24"/>
       <w:szCs w:val="24"/>
     </w:rPr>
   </w:style>
-  <w:style w:type="character" w:styleId="10">
+  <w:style w:type="character" w:styleId="a7">
     <w:name w:val="Hyperlink"/>
-    <w:basedOn w:val="9"/>
+    <w:basedOn w:val="a0"/>
+    <w:uiPriority w:val="99"/>
     <w:unhideWhenUsed/>
     <w:qFormat/>
-    <w:uiPriority w:val="99"/>
+    <w:rsid w:val="004F3F02"/>
     <w:rPr>
       <w:color w:val="0000FF"/>
       <w:u w:val="single"/>
     </w:rPr>
   </w:style>
-  <w:style w:type="character" w:styleId="11">
+  <w:style w:type="character" w:styleId="HTML0">
     <w:name w:val="HTML Code"/>
-    <w:basedOn w:val="9"/>
+    <w:basedOn w:val="a0"/>
+    <w:uiPriority w:val="99"/>
     <w:semiHidden/>
     <w:unhideWhenUsed/>
     <w:qFormat/>
-    <w:uiPriority w:val="99"/>
+    <w:rsid w:val="004F3F02"/>
     <w:rPr>
-      <w:rFonts w:ascii="宋体" w:hAnsi="宋体" w:eastAsia="宋体" w:cs="宋体"/>
+      <w:rFonts w:ascii="宋体" w:eastAsia="宋体" w:hAnsi="宋体" w:cs="宋体"/>
       <w:sz w:val="24"/>
       <w:szCs w:val="24"/>
     </w:rPr>
   </w:style>
-  <w:style w:type="character" w:customStyle="1" w:styleId="13">
+  <w:style w:type="character" w:customStyle="1" w:styleId="1Char">
     <w:name w:val="标题 1 Char"/>
-    <w:basedOn w:val="9"/>
-    <w:link w:val="2"/>
+    <w:basedOn w:val="a0"/>
+    <w:link w:val="1"/>
     <w:uiPriority w:val="9"/>
+    <w:rsid w:val="004F3F02"/>
     <w:rPr>
-      <w:rFonts w:ascii="宋体" w:hAnsi="宋体" w:eastAsia="宋体" w:cs="宋体"/>
+      <w:rFonts w:ascii="宋体" w:eastAsia="宋体" w:hAnsi="宋体" w:cs="宋体"/>
       <w:b/>
       <w:bCs/>
       <w:kern w:val="36"/>
@@ -2525,14 +2651,15 @@
       <w:szCs w:val="48"/>
     </w:rPr>
   </w:style>
-  <w:style w:type="character" w:customStyle="1" w:styleId="14">
+  <w:style w:type="character" w:customStyle="1" w:styleId="2Char">
     <w:name w:val="标题 2 Char"/>
-    <w:basedOn w:val="9"/>
-    <w:link w:val="3"/>
+    <w:basedOn w:val="a0"/>
+    <w:link w:val="2"/>
+    <w:uiPriority w:val="9"/>
     <w:qFormat/>
-    <w:uiPriority w:val="9"/>
+    <w:rsid w:val="004F3F02"/>
     <w:rPr>
-      <w:rFonts w:ascii="宋体" w:hAnsi="宋体" w:eastAsia="宋体" w:cs="宋体"/>
+      <w:rFonts w:ascii="宋体" w:eastAsia="宋体" w:hAnsi="宋体" w:cs="宋体"/>
       <w:b/>
       <w:bCs/>
       <w:kern w:val="0"/>
@@ -2540,51 +2667,55 @@
       <w:szCs w:val="36"/>
     </w:rPr>
   </w:style>
-  <w:style w:type="character" w:customStyle="1" w:styleId="15">
+  <w:style w:type="character" w:customStyle="1" w:styleId="HTMLChar">
     <w:name w:val="HTML 预设格式 Char"/>
-    <w:basedOn w:val="9"/>
-    <w:link w:val="7"/>
+    <w:basedOn w:val="a0"/>
+    <w:link w:val="HTML"/>
+    <w:uiPriority w:val="99"/>
     <w:semiHidden/>
     <w:qFormat/>
-    <w:uiPriority w:val="99"/>
+    <w:rsid w:val="004F3F02"/>
     <w:rPr>
-      <w:rFonts w:ascii="宋体" w:hAnsi="宋体" w:eastAsia="宋体" w:cs="宋体"/>
+      <w:rFonts w:ascii="宋体" w:eastAsia="宋体" w:hAnsi="宋体" w:cs="宋体"/>
       <w:kern w:val="0"/>
       <w:sz w:val="24"/>
       <w:szCs w:val="24"/>
     </w:rPr>
   </w:style>
-  <w:style w:type="character" w:customStyle="1" w:styleId="16">
+  <w:style w:type="character" w:customStyle="1" w:styleId="Char1">
     <w:name w:val="页眉 Char"/>
-    <w:basedOn w:val="9"/>
-    <w:link w:val="6"/>
+    <w:basedOn w:val="a0"/>
+    <w:link w:val="a5"/>
+    <w:uiPriority w:val="99"/>
     <w:semiHidden/>
     <w:qFormat/>
-    <w:uiPriority w:val="99"/>
+    <w:rsid w:val="004F3F02"/>
     <w:rPr>
       <w:sz w:val="18"/>
       <w:szCs w:val="18"/>
     </w:rPr>
   </w:style>
-  <w:style w:type="character" w:customStyle="1" w:styleId="17">
+  <w:style w:type="character" w:customStyle="1" w:styleId="Char0">
     <w:name w:val="页脚 Char"/>
-    <w:basedOn w:val="9"/>
-    <w:link w:val="5"/>
+    <w:basedOn w:val="a0"/>
+    <w:link w:val="a4"/>
+    <w:uiPriority w:val="99"/>
     <w:semiHidden/>
     <w:qFormat/>
-    <w:uiPriority w:val="99"/>
+    <w:rsid w:val="004F3F02"/>
     <w:rPr>
       <w:sz w:val="18"/>
       <w:szCs w:val="18"/>
     </w:rPr>
   </w:style>
-  <w:style w:type="character" w:customStyle="1" w:styleId="18">
+  <w:style w:type="character" w:customStyle="1" w:styleId="Char">
     <w:name w:val="批注框文本 Char"/>
-    <w:basedOn w:val="9"/>
-    <w:link w:val="4"/>
+    <w:basedOn w:val="a0"/>
+    <w:link w:val="a3"/>
+    <w:uiPriority w:val="99"/>
     <w:semiHidden/>
     <w:qFormat/>
-    <w:uiPriority w:val="99"/>
+    <w:rsid w:val="004F3F02"/>
     <w:rPr>
       <w:sz w:val="18"/>
       <w:szCs w:val="18"/>
@@ -2872,6 +3003,7 @@
     </a:fmtScheme>
   </a:themeElements>
   <a:objectDefaults/>
+  <a:extraClrSchemeLst/>
 </a:theme>
 </file>
 

</xml_diff>